<commit_message>
aggiornata la distribuzione con la correzzione di globalinfo e technical info in NanniInfoGain e finita la relazione!
</commit_message>
<xml_diff>
--- a/Weka/varie/Relazione Applicazioni di IA.docx
+++ b/Weka/varie/Relazione Applicazioni di IA.docx
@@ -748,7 +748,13 @@
         <w:t>.</w:t>
       </w:r>
     </w:p>
+    <w:p>
+      <w:r>
+        <w:br w:type="page"/>
+      </w:r>
+    </w:p>
     <w:p/>
+    <w:p/>
     <w:p>
       <w:pPr>
         <w:pStyle w:val="Titolo1"/>
@@ -765,7 +771,6 @@
     <w:p/>
     <w:p>
       <w:r>
-        <w:lastRenderedPageBreak/>
         <w:t>Si è sviluppato L’algoritmo come estensione di J48 la versione Java di C4.5, uno degli algoritmi basati sul guadagno informativo più famosi.</w:t>
       </w:r>
       <w:r>
@@ -805,9 +810,9 @@
         </w:rPr>
         <w:drawing>
           <wp:inline distT="0" distB="0" distL="0" distR="0">
-            <wp:extent cx="4486275" cy="5257800"/>
+            <wp:extent cx="4505325" cy="5257800"/>
             <wp:effectExtent l="19050" t="0" r="9525" b="0"/>
-            <wp:docPr id="7" name="Immagine 7"/>
+            <wp:docPr id="4" name="Immagine 1"/>
             <wp:cNvGraphicFramePr>
               <a:graphicFrameLocks xmlns:a="http://schemas.openxmlformats.org/drawingml/2006/main" noChangeAspect="1"/>
             </wp:cNvGraphicFramePr>
@@ -815,13 +820,13 @@
               <a:graphicData uri="http://schemas.openxmlformats.org/drawingml/2006/picture">
                 <pic:pic xmlns:pic="http://schemas.openxmlformats.org/drawingml/2006/picture">
                   <pic:nvPicPr>
-                    <pic:cNvPr id="0" name="Picture 7"/>
+                    <pic:cNvPr id="0" name="Picture 1"/>
                     <pic:cNvPicPr>
                       <a:picLocks noChangeAspect="1" noChangeArrowheads="1"/>
                     </pic:cNvPicPr>
                   </pic:nvPicPr>
                   <pic:blipFill>
-                    <a:blip r:embed="rId5" cstate="print"/>
+                    <a:blip r:embed="rId6" cstate="print"/>
                     <a:srcRect/>
                     <a:stretch>
                       <a:fillRect/>
@@ -830,7 +835,7 @@
                   <pic:spPr bwMode="auto">
                     <a:xfrm>
                       <a:off x="0" y="0"/>
-                      <a:ext cx="4486275" cy="5257800"/>
+                      <a:ext cx="4505325" cy="5257800"/>
                     </a:xfrm>
                     <a:prstGeom prst="rect">
                       <a:avLst/>
@@ -853,6 +858,7 @@
     <w:p/>
     <w:p>
       <w:r>
+        <w:lastRenderedPageBreak/>
         <w:t xml:space="preserve">Le classi di </w:t>
       </w:r>
       <w:proofErr w:type="spellStart"/>
@@ -878,7 +884,6 @@
           <w:noProof/>
           <w:lang w:eastAsia="it-IT"/>
         </w:rPr>
-        <w:lastRenderedPageBreak/>
         <w:drawing>
           <wp:inline distT="0" distB="0" distL="0" distR="0">
             <wp:extent cx="6120130" cy="2621742"/>
@@ -897,7 +902,7 @@
                     </pic:cNvPicPr>
                   </pic:nvPicPr>
                   <pic:blipFill>
-                    <a:blip r:embed="rId6" cstate="print"/>
+                    <a:blip r:embed="rId7" cstate="print"/>
                     <a:srcRect/>
                     <a:stretch>
                       <a:fillRect/>
@@ -1003,6 +1008,12 @@
     </w:p>
     <w:p>
       <w:r>
+        <w:br w:type="page"/>
+      </w:r>
+    </w:p>
+    <w:p/>
+    <w:p>
+      <w:r>
         <w:t>Il diagramma di sequenza sott</w:t>
       </w:r>
       <w:r>
@@ -1015,7 +1026,6 @@
           <w:noProof/>
           <w:lang w:eastAsia="it-IT"/>
         </w:rPr>
-        <w:lastRenderedPageBreak/>
         <w:drawing>
           <wp:inline distT="0" distB="0" distL="0" distR="0">
             <wp:extent cx="6038850" cy="6296025"/>
@@ -1034,7 +1044,7 @@
                     </pic:cNvPicPr>
                   </pic:nvPicPr>
                   <pic:blipFill>
-                    <a:blip r:embed="rId7" cstate="print"/>
+                    <a:blip r:embed="rId8" cstate="print"/>
                     <a:srcRect r="16877"/>
                     <a:stretch>
                       <a:fillRect/>
@@ -1065,9 +1075,6 @@
       <w:r>
         <w:t xml:space="preserve"> </w:t>
       </w:r>
-    </w:p>
-    <w:p/>
-    <w:p>
       <w:r>
         <w:t xml:space="preserve">Nello specifico per determinare il miglior </w:t>
       </w:r>
@@ -1197,7 +1204,13 @@
       </w:r>
       <w:proofErr w:type="spellEnd"/>
       <w:r>
-        <w:t xml:space="preserve">, poi lo esegue. Per il primo compito viene usato il metodo </w:t>
+        <w:t xml:space="preserve">, poi lo esegue. </w:t>
+      </w:r>
+    </w:p>
+    <w:p>
+      <w:r>
+        <w:lastRenderedPageBreak/>
+        <w:t xml:space="preserve">Per il primo compito viene usato il metodo </w:t>
       </w:r>
       <w:proofErr w:type="spellStart"/>
       <w:r>
@@ -1246,11 +1259,7 @@
       </w:r>
       <w:proofErr w:type="spellEnd"/>
       <w:r>
-        <w:t xml:space="preserve">, che </w:t>
-      </w:r>
-      <w:r>
-        <w:lastRenderedPageBreak/>
-        <w:t xml:space="preserve">crea uno </w:t>
+        <w:t xml:space="preserve">, che crea uno </w:t>
       </w:r>
       <w:proofErr w:type="spellStart"/>
       <w:r>
@@ -1326,7 +1335,7 @@
                     </pic:cNvPicPr>
                   </pic:nvPicPr>
                   <pic:blipFill>
-                    <a:blip r:embed="rId8" cstate="print"/>
+                    <a:blip r:embed="rId9" cstate="print"/>
                     <a:srcRect/>
                     <a:stretch>
                       <a:fillRect/>
@@ -1540,6 +1549,12 @@
     </w:p>
     <w:p>
       <w:r>
+        <w:br w:type="page"/>
+      </w:r>
+    </w:p>
+    <w:p>
+      <w:r>
+        <w:lastRenderedPageBreak/>
         <w:t xml:space="preserve">La classe </w:t>
       </w:r>
       <w:proofErr w:type="spellStart"/>
@@ -1714,6 +1729,72 @@
       </w:r>
     </w:p>
     <w:p>
+      <w:r>
+        <w:t xml:space="preserve">Il diagramma di sequenza relativo alla scelta dell’attributo in base al quale eseguire lo </w:t>
+      </w:r>
+      <w:proofErr w:type="spellStart"/>
+      <w:r>
+        <w:t>split</w:t>
+      </w:r>
+      <w:proofErr w:type="spellEnd"/>
+      <w:r>
+        <w:t xml:space="preserve"> è analogo a quello presentato per descrivere il funzionamento di J48</w:t>
+      </w:r>
+    </w:p>
+    <w:p>
+      <w:r>
+        <w:rPr>
+          <w:noProof/>
+          <w:lang w:eastAsia="it-IT"/>
+        </w:rPr>
+        <w:drawing>
+          <wp:inline distT="0" distB="0" distL="0" distR="0">
+            <wp:extent cx="6120130" cy="5553589"/>
+            <wp:effectExtent l="19050" t="0" r="0" b="0"/>
+            <wp:docPr id="9" name="Immagine 7"/>
+            <wp:cNvGraphicFramePr>
+              <a:graphicFrameLocks xmlns:a="http://schemas.openxmlformats.org/drawingml/2006/main" noChangeAspect="1"/>
+            </wp:cNvGraphicFramePr>
+            <a:graphic xmlns:a="http://schemas.openxmlformats.org/drawingml/2006/main">
+              <a:graphicData uri="http://schemas.openxmlformats.org/drawingml/2006/picture">
+                <pic:pic xmlns:pic="http://schemas.openxmlformats.org/drawingml/2006/picture">
+                  <pic:nvPicPr>
+                    <pic:cNvPr id="0" name="Picture 7"/>
+                    <pic:cNvPicPr>
+                      <a:picLocks noChangeAspect="1" noChangeArrowheads="1"/>
+                    </pic:cNvPicPr>
+                  </pic:nvPicPr>
+                  <pic:blipFill>
+                    <a:blip r:embed="rId10" cstate="print"/>
+                    <a:srcRect/>
+                    <a:stretch>
+                      <a:fillRect/>
+                    </a:stretch>
+                  </pic:blipFill>
+                  <pic:spPr bwMode="auto">
+                    <a:xfrm>
+                      <a:off x="0" y="0"/>
+                      <a:ext cx="6120130" cy="5553589"/>
+                    </a:xfrm>
+                    <a:prstGeom prst="rect">
+                      <a:avLst/>
+                    </a:prstGeom>
+                    <a:noFill/>
+                    <a:ln w="9525">
+                      <a:noFill/>
+                      <a:miter lim="800000"/>
+                      <a:headEnd/>
+                      <a:tailEnd/>
+                    </a:ln>
+                  </pic:spPr>
+                </pic:pic>
+              </a:graphicData>
+            </a:graphic>
+          </wp:inline>
+        </w:drawing>
+      </w:r>
+    </w:p>
+    <w:p>
       <w:pPr>
         <w:ind w:left="360"/>
       </w:pPr>
@@ -1780,7 +1861,7 @@
       <w:r>
         <w:t xml:space="preserve"> (</w:t>
       </w:r>
-      <w:hyperlink r:id="rId9" w:history="1">
+      <w:hyperlink r:id="rId11" w:history="1">
         <w:r>
           <w:rPr>
             <w:rStyle w:val="Collegamentoipertestuale"/>
@@ -1789,7 +1870,13 @@
         </w:r>
       </w:hyperlink>
       <w:r>
-        <w:t>), il cui scopo è determinare  dove mandare un paziente(dimetterlo S, corsia generica A, oppure in rianimazione I) dopo un intervento chirurgico in base ad una serie di parametri medici. L’albero (senza pruning) generato da C45 è il seguente:</w:t>
+        <w:t xml:space="preserve">), il cui scopo è determinare  dove mandare un paziente(dimetterlo S, corsia generica A, oppure in rianimazione I) dopo un intervento chirurgico in base ad una serie di parametri medici. L’albero (senza pruning) generato da </w:t>
+      </w:r>
+      <w:r>
+        <w:t>J4.8</w:t>
+      </w:r>
+      <w:r>
+        <w:t xml:space="preserve"> è il seguente:</w:t>
       </w:r>
     </w:p>
     <w:p>
@@ -1816,7 +1903,7 @@
                     </pic:cNvPicPr>
                   </pic:nvPicPr>
                   <pic:blipFill>
-                    <a:blip r:embed="rId10" cstate="print"/>
+                    <a:blip r:embed="rId12" cstate="print"/>
                     <a:srcRect/>
                     <a:stretch>
                       <a:fillRect/>
@@ -1857,8 +1944,269 @@
       <w:r>
         <w:t xml:space="preserve"> è eseguito in base all’attributo CORE STBL, attributo legato alla stabilità della temperatura interna del paziente.</w:t>
       </w:r>
-      <w:r>
-        <w:t xml:space="preserve"> Per testare l’efficacia del classificatore creato si è abbassato il peso dell’attributo in questione fino a 0.7, impostando il peso degli altri attributi a 1. L’albero risultante è:</w:t>
+    </w:p>
+    <w:p>
+      <w:r>
+        <w:br w:type="page"/>
+      </w:r>
+    </w:p>
+    <w:p>
+      <w:r>
+        <w:lastRenderedPageBreak/>
+        <w:t xml:space="preserve"> Per testare l’efficacia del classificatore creato si è abbassato il peso dell’attributo in questione fino a 0.</w:t>
+      </w:r>
+      <w:r>
+        <w:t>5</w:t>
+      </w:r>
+      <w:r>
+        <w:t>, impostando il peso degli altri attributi a 1. L’albero risultante è:</w:t>
+      </w:r>
+    </w:p>
+    <w:p>
+      <w:r>
+        <w:rPr>
+          <w:noProof/>
+          <w:lang w:eastAsia="it-IT"/>
+        </w:rPr>
+        <w:drawing>
+          <wp:inline distT="0" distB="0" distL="0" distR="0">
+            <wp:extent cx="6120130" cy="4316125"/>
+            <wp:effectExtent l="19050" t="0" r="0" b="0"/>
+            <wp:docPr id="5" name="Immagine 4"/>
+            <wp:cNvGraphicFramePr>
+              <a:graphicFrameLocks xmlns:a="http://schemas.openxmlformats.org/drawingml/2006/main" noChangeAspect="1"/>
+            </wp:cNvGraphicFramePr>
+            <a:graphic xmlns:a="http://schemas.openxmlformats.org/drawingml/2006/main">
+              <a:graphicData uri="http://schemas.openxmlformats.org/drawingml/2006/picture">
+                <pic:pic xmlns:pic="http://schemas.openxmlformats.org/drawingml/2006/picture">
+                  <pic:nvPicPr>
+                    <pic:cNvPr id="0" name="Picture 4"/>
+                    <pic:cNvPicPr>
+                      <a:picLocks noChangeAspect="1" noChangeArrowheads="1"/>
+                    </pic:cNvPicPr>
+                  </pic:nvPicPr>
+                  <pic:blipFill>
+                    <a:blip r:embed="rId13" cstate="print"/>
+                    <a:srcRect/>
+                    <a:stretch>
+                      <a:fillRect/>
+                    </a:stretch>
+                  </pic:blipFill>
+                  <pic:spPr bwMode="auto">
+                    <a:xfrm>
+                      <a:off x="0" y="0"/>
+                      <a:ext cx="6120130" cy="4316125"/>
+                    </a:xfrm>
+                    <a:prstGeom prst="rect">
+                      <a:avLst/>
+                    </a:prstGeom>
+                    <a:noFill/>
+                    <a:ln w="9525">
+                      <a:noFill/>
+                      <a:miter lim="800000"/>
+                      <a:headEnd/>
+                      <a:tailEnd/>
+                    </a:ln>
+                  </pic:spPr>
+                </pic:pic>
+              </a:graphicData>
+            </a:graphic>
+          </wp:inline>
+        </w:drawing>
+      </w:r>
+    </w:p>
+    <w:p>
+      <w:r>
+        <w:t xml:space="preserve">Come si può notare nel primo </w:t>
+      </w:r>
+      <w:proofErr w:type="spellStart"/>
+      <w:r>
+        <w:t>split</w:t>
+      </w:r>
+      <w:proofErr w:type="spellEnd"/>
+      <w:r>
+        <w:t xml:space="preserve"> l’attributo CORE-STB risulta penalizzato da un peso inferiore, tanto che gli è preferito l’attributo COMFORT , il quale indica quanto si sente bene il paziente. </w:t>
+      </w:r>
+    </w:p>
+    <w:p/>
+    <w:p>
+      <w:pPr>
+        <w:pStyle w:val="Titolo2"/>
+      </w:pPr>
+      <w:r>
+        <w:t>Accuratezza</w:t>
+      </w:r>
+    </w:p>
+    <w:p/>
+    <w:p>
+      <w:r>
+        <w:t xml:space="preserve">L’accuratezza del classificatore dipende molto da quanto vengono penalizzati gli attributi che più sono utili a determinare la classe risultato. Più questi attributi sono penalizzati da un peso basso, peggiore sarà l’accuratezza del classificatore. Questa misura, come facile intuire, ha come upper </w:t>
+      </w:r>
+      <w:proofErr w:type="spellStart"/>
+      <w:r>
+        <w:t>bound</w:t>
+      </w:r>
+      <w:proofErr w:type="spellEnd"/>
+      <w:r>
+        <w:t xml:space="preserve"> quella di C45, corrispondente all’avere pesi uguali per tutti gli attributi. Nell’esempio precedente, usando come test-set il 20% del </w:t>
+      </w:r>
+      <w:proofErr w:type="spellStart"/>
+      <w:r>
+        <w:t>dataset</w:t>
+      </w:r>
+      <w:proofErr w:type="spellEnd"/>
+      <w:r>
+        <w:t>, l’algoritmo classifica correttamente 11 istanze su 18, contro le 12 di C4.5.</w:t>
+      </w:r>
+    </w:p>
+    <w:p/>
+    <w:p>
+      <w:pPr>
+        <w:rPr>
+          <w:rFonts w:asciiTheme="majorHAnsi" w:eastAsiaTheme="majorEastAsia" w:hAnsiTheme="majorHAnsi" w:cstheme="majorBidi"/>
+          <w:b/>
+          <w:bCs/>
+          <w:color w:val="4F81BD" w:themeColor="accent1"/>
+          <w:sz w:val="26"/>
+          <w:szCs w:val="26"/>
+        </w:rPr>
+      </w:pPr>
+      <w:r>
+        <w:br w:type="page"/>
+      </w:r>
+    </w:p>
+    <w:p>
+      <w:pPr>
+        <w:pStyle w:val="Titolo2"/>
+      </w:pPr>
+      <w:r>
+        <w:lastRenderedPageBreak/>
+        <w:t>Efficienza</w:t>
+      </w:r>
+    </w:p>
+    <w:p/>
+    <w:p>
+      <w:r>
+        <w:t xml:space="preserve">Per mostrare le performance dell’algoritmo in base al variare del numero di attributi lo si confronta con </w:t>
+      </w:r>
+      <w:r>
+        <w:t>J4.8</w:t>
+      </w:r>
+      <w:r>
+        <w:t xml:space="preserve"> nella classificazione dell’attributo </w:t>
+      </w:r>
+      <w:proofErr w:type="spellStart"/>
+      <w:r>
+        <w:t>class</w:t>
+      </w:r>
+      <w:proofErr w:type="spellEnd"/>
+      <w:r>
+        <w:t xml:space="preserve"> del </w:t>
+      </w:r>
+      <w:proofErr w:type="spellStart"/>
+      <w:r>
+        <w:t>dataset</w:t>
+      </w:r>
+      <w:proofErr w:type="spellEnd"/>
+      <w:r>
+        <w:t xml:space="preserve"> </w:t>
+      </w:r>
+      <w:proofErr w:type="spellStart"/>
+      <w:r>
+        <w:t>Auditology</w:t>
+      </w:r>
+      <w:proofErr w:type="spellEnd"/>
+      <w:r>
+        <w:t xml:space="preserve"> ( </w:t>
+      </w:r>
+      <w:hyperlink r:id="rId14" w:history="1">
+        <w:r>
+          <w:rPr>
+            <w:rStyle w:val="Collegamentoipertestuale"/>
+          </w:rPr>
+          <w:t>http://archive.ics.uci.edu/ml/datasets/Audiology+%28Standardized%29</w:t>
+        </w:r>
+      </w:hyperlink>
+      <w:r>
+        <w:t xml:space="preserve"> ) . In particolare per enfatizzare eventuali differenze e rendere la misura meno sensibile a rumore si è impostata per ogni prova la cross- </w:t>
+      </w:r>
+      <w:proofErr w:type="spellStart"/>
+      <w:r>
+        <w:t>validation</w:t>
+      </w:r>
+      <w:proofErr w:type="spellEnd"/>
+      <w:r>
+        <w:t xml:space="preserve"> con 20 </w:t>
+      </w:r>
+      <w:proofErr w:type="spellStart"/>
+      <w:r>
+        <w:t>folds</w:t>
+      </w:r>
+      <w:proofErr w:type="spellEnd"/>
+      <w:r>
+        <w:t>, in modo che ogni esecuzione corrisponda, in realtà a 20 esecuzioni su dati diversi.</w:t>
+      </w:r>
+    </w:p>
+    <w:p>
+      <w:r>
+        <w:rPr>
+          <w:noProof/>
+          <w:lang w:eastAsia="it-IT"/>
+        </w:rPr>
+        <w:drawing>
+          <wp:inline distT="0" distB="0" distL="0" distR="0">
+            <wp:extent cx="6048375" cy="4086225"/>
+            <wp:effectExtent l="19050" t="0" r="9525" b="0"/>
+            <wp:docPr id="8" name="Grafico 6"/>
+            <wp:cNvGraphicFramePr/>
+            <a:graphic xmlns:a="http://schemas.openxmlformats.org/drawingml/2006/main">
+              <a:graphicData uri="http://schemas.openxmlformats.org/drawingml/2006/chart">
+                <c:chart xmlns:c="http://schemas.openxmlformats.org/drawingml/2006/chart" xmlns:r="http://schemas.openxmlformats.org/officeDocument/2006/relationships" r:id="rId15"/>
+              </a:graphicData>
+            </a:graphic>
+          </wp:inline>
+        </w:drawing>
+      </w:r>
+    </w:p>
+    <w:p>
+      <w:r>
+        <w:t xml:space="preserve">Come prevedibile le differenze nei tempi di esecuzione non sono apprezzabili, in quanto l </w:t>
+      </w:r>
+      <w:proofErr w:type="spellStart"/>
+      <w:r>
+        <w:t>guadagnop</w:t>
+      </w:r>
+      <w:proofErr w:type="spellEnd"/>
+      <w:r>
+        <w:t xml:space="preserve"> informativo di Nanni introduce solo una moltiplicazione per attributo.</w:t>
+      </w:r>
+    </w:p>
+    <w:p/>
+    <w:p>
+      <w:pPr>
+        <w:pStyle w:val="Titolo1"/>
+      </w:pPr>
+      <w:r>
+        <w:t>Sviluppi futuri</w:t>
+      </w:r>
+    </w:p>
+    <w:p/>
+    <w:p>
+      <w:r>
+        <w:t>La prima direzione di sviluppo può riguardare i pesi: attualmente sono dei valori compresi tra zero ed uno e restano invariati per tutta la costruzione dell’albero. In futuro si può prevedere di accettare anche funzioni il cui valore può cambiare, ad esempio, in base alla profondità raggiunta o al numero di istanze presenti nel nodo.</w:t>
+      </w:r>
+    </w:p>
+    <w:p>
+      <w:r>
+        <w:t xml:space="preserve">Si può anche pensare di aiutare l’utente nel risolvere il </w:t>
+      </w:r>
+      <w:proofErr w:type="spellStart"/>
+      <w:r>
+        <w:t>tradeoff</w:t>
+      </w:r>
+      <w:proofErr w:type="spellEnd"/>
+      <w:r>
+        <w:t xml:space="preserve"> tra perdita di accuratezza e correttezza nella definizione dei pesi creando un supporto che mostri per ogni nodo intermedio dell’albero i guadagni informativi degli attributi.</w:t>
       </w:r>
     </w:p>
     <w:sectPr>
@@ -2839,7 +3187,219 @@
       <w:u w:val="single"/>
     </w:rPr>
   </w:style>
+  <w:style w:type="paragraph" w:styleId="Didascalia">
+    <w:name w:val="caption"/>
+    <w:basedOn w:val="Normale"/>
+    <w:next w:val="Normale"/>
+    <w:uiPriority w:val="35"/>
+    <w:unhideWhenUsed/>
+    <w:qFormat/>
+    <w:rsid w:val="00B46442"/>
+    <w:pPr>
+      <w:spacing w:line="240" w:lineRule="auto"/>
+    </w:pPr>
+    <w:rPr>
+      <w:b/>
+      <w:bCs/>
+      <w:color w:val="4F81BD" w:themeColor="accent1"/>
+      <w:sz w:val="18"/>
+      <w:szCs w:val="18"/>
+    </w:rPr>
+  </w:style>
 </w:styles>
+</file>
+
+<file path=word/charts/chart1.xml><?xml version="1.0" encoding="utf-8"?>
+<c:chartSpace xmlns:c="http://schemas.openxmlformats.org/drawingml/2006/chart" xmlns:a="http://schemas.openxmlformats.org/drawingml/2006/main" xmlns:r="http://schemas.openxmlformats.org/officeDocument/2006/relationships">
+  <c:date1904 val="1"/>
+  <c:lang val="it-IT"/>
+  <c:chart>
+    <c:view3D>
+      <c:rotX val="10"/>
+      <c:perspective val="20"/>
+    </c:view3D>
+    <c:plotArea>
+      <c:layout>
+        <c:manualLayout>
+          <c:layoutTarget val="inner"/>
+          <c:xMode val="edge"/>
+          <c:yMode val="edge"/>
+          <c:x val="0.11585848643919505"/>
+          <c:y val="6.3898887639045124E-2"/>
+          <c:w val="0.64140500547667778"/>
+          <c:h val="0.79163849274085507"/>
+        </c:manualLayout>
+      </c:layout>
+      <c:line3DChart>
+        <c:grouping val="standard"/>
+        <c:ser>
+          <c:idx val="0"/>
+          <c:order val="0"/>
+          <c:tx>
+            <c:strRef>
+              <c:f>Foglio1!$B$1</c:f>
+              <c:strCache>
+                <c:ptCount val="1"/>
+                <c:pt idx="0">
+                  <c:v>Nanni InfoGain</c:v>
+                </c:pt>
+              </c:strCache>
+            </c:strRef>
+          </c:tx>
+          <c:cat>
+            <c:numRef>
+              <c:f>Foglio1!$A$2:$A$5</c:f>
+              <c:numCache>
+                <c:formatCode>General</c:formatCode>
+                <c:ptCount val="4"/>
+                <c:pt idx="0">
+                  <c:v>10</c:v>
+                </c:pt>
+                <c:pt idx="1">
+                  <c:v>30</c:v>
+                </c:pt>
+                <c:pt idx="2">
+                  <c:v>50</c:v>
+                </c:pt>
+                <c:pt idx="3">
+                  <c:v>69</c:v>
+                </c:pt>
+              </c:numCache>
+            </c:numRef>
+          </c:cat>
+          <c:val>
+            <c:numRef>
+              <c:f>Foglio1!$B$2:$B$5</c:f>
+              <c:numCache>
+                <c:formatCode>General</c:formatCode>
+                <c:ptCount val="4"/>
+                <c:pt idx="0">
+                  <c:v>1.0000000000000002E-2</c:v>
+                </c:pt>
+                <c:pt idx="1">
+                  <c:v>2.0000000000000004E-2</c:v>
+                </c:pt>
+                <c:pt idx="2">
+                  <c:v>2.0000000000000004E-2</c:v>
+                </c:pt>
+                <c:pt idx="3">
+                  <c:v>3.0000000000000002E-2</c:v>
+                </c:pt>
+              </c:numCache>
+            </c:numRef>
+          </c:val>
+        </c:ser>
+        <c:ser>
+          <c:idx val="1"/>
+          <c:order val="1"/>
+          <c:tx>
+            <c:strRef>
+              <c:f>Foglio1!$C$1</c:f>
+              <c:strCache>
+                <c:ptCount val="1"/>
+                <c:pt idx="0">
+                  <c:v>J 4.8</c:v>
+                </c:pt>
+              </c:strCache>
+            </c:strRef>
+          </c:tx>
+          <c:spPr>
+            <a:ln cmpd="sng">
+              <a:prstDash val="sysDot"/>
+            </a:ln>
+          </c:spPr>
+          <c:cat>
+            <c:numRef>
+              <c:f>Foglio1!$A$2:$A$5</c:f>
+              <c:numCache>
+                <c:formatCode>General</c:formatCode>
+                <c:ptCount val="4"/>
+                <c:pt idx="0">
+                  <c:v>10</c:v>
+                </c:pt>
+                <c:pt idx="1">
+                  <c:v>30</c:v>
+                </c:pt>
+                <c:pt idx="2">
+                  <c:v>50</c:v>
+                </c:pt>
+                <c:pt idx="3">
+                  <c:v>69</c:v>
+                </c:pt>
+              </c:numCache>
+            </c:numRef>
+          </c:cat>
+          <c:val>
+            <c:numRef>
+              <c:f>Foglio1!$C$2:$C$5</c:f>
+              <c:numCache>
+                <c:formatCode>General</c:formatCode>
+                <c:ptCount val="4"/>
+                <c:pt idx="0">
+                  <c:v>1.0000000000000002E-2</c:v>
+                </c:pt>
+                <c:pt idx="1">
+                  <c:v>2.0000000000000004E-2</c:v>
+                </c:pt>
+                <c:pt idx="2">
+                  <c:v>2.0000000000000004E-2</c:v>
+                </c:pt>
+                <c:pt idx="3">
+                  <c:v>3.0000000000000002E-2</c:v>
+                </c:pt>
+              </c:numCache>
+            </c:numRef>
+          </c:val>
+        </c:ser>
+        <c:axId val="89190400"/>
+        <c:axId val="93012352"/>
+        <c:axId val="98575232"/>
+      </c:line3DChart>
+      <c:catAx>
+        <c:axId val="89190400"/>
+        <c:scaling>
+          <c:orientation val="minMax"/>
+        </c:scaling>
+        <c:axPos val="b"/>
+        <c:numFmt formatCode="General" sourceLinked="1"/>
+        <c:tickLblPos val="nextTo"/>
+        <c:crossAx val="93012352"/>
+        <c:crosses val="autoZero"/>
+        <c:auto val="1"/>
+        <c:lblAlgn val="ctr"/>
+        <c:lblOffset val="100"/>
+      </c:catAx>
+      <c:valAx>
+        <c:axId val="93012352"/>
+        <c:scaling>
+          <c:orientation val="minMax"/>
+        </c:scaling>
+        <c:axPos val="l"/>
+        <c:majorGridlines/>
+        <c:numFmt formatCode="General" sourceLinked="1"/>
+        <c:tickLblPos val="nextTo"/>
+        <c:crossAx val="89190400"/>
+        <c:crosses val="autoZero"/>
+        <c:crossBetween val="between"/>
+      </c:valAx>
+      <c:serAx>
+        <c:axId val="98575232"/>
+        <c:scaling>
+          <c:orientation val="minMax"/>
+        </c:scaling>
+        <c:axPos val="b"/>
+        <c:tickLblPos val="nextTo"/>
+        <c:crossAx val="93012352"/>
+        <c:crosses val="autoZero"/>
+      </c:serAx>
+    </c:plotArea>
+    <c:legend>
+      <c:legendPos val="r"/>
+    </c:legend>
+    <c:plotVisOnly val="1"/>
+  </c:chart>
+  <c:externalData r:id="rId1"/>
+</c:chartSpace>
 </file>
 
 <file path=word/theme/theme1.xml><?xml version="1.0" encoding="utf-8"?>
@@ -3123,4 +3683,16 @@
   <a:objectDefaults/>
   <a:extraClrSchemeLst/>
 </a:theme>
+</file>
+
+<file path=customXml/item1.xml><?xml version="1.0" encoding="utf-8"?>
+<b:Sources xmlns:b="http://schemas.openxmlformats.org/officeDocument/2006/bibliography" xmlns="http://schemas.openxmlformats.org/officeDocument/2006/bibliography" SelectedStyle="\APA.XSL" StyleName="APA"/>
+</file>
+
+<file path=customXml/itemProps1.xml><?xml version="1.0" encoding="utf-8"?>
+<ds:datastoreItem xmlns:ds="http://schemas.openxmlformats.org/officeDocument/2006/customXml" ds:itemID="{5E1BB07F-26B9-4968-9D07-495602828DAF}">
+  <ds:schemaRefs>
+    <ds:schemaRef ds:uri="http://schemas.openxmlformats.org/officeDocument/2006/bibliography"/>
+  </ds:schemaRefs>
+</ds:datastoreItem>
 </file>
</xml_diff>

<commit_message>
Finita anche la presentazione, ora non resta altro che controllare tutto
</commit_message>
<xml_diff>
--- a/Weka/varie/Relazione Applicazioni di IA.docx
+++ b/Weka/varie/Relazione Applicazioni di IA.docx
@@ -570,7 +570,7 @@
     <w:p/>
     <w:p>
       <w:r>
-        <w:t xml:space="preserve">Supponiamo che al primo passo dell’algoritmo i due attributi che offrono il maggiore guadagno informativo siano Gastroscopia e Presenza proteina XK59 nel sangue e che il guadagno informativo di questi due attributi sia quasi identico, ma leggermente superiore per la gastroscopia. Un albero decisionale classico suggerirebbe quindi che il primo passo da fare verso una corretta diagnosi della malattia sia eseguire una gastroscopia a tutta la popolazione, mentre il buon senso impone di preferire </w:t>
+        <w:t xml:space="preserve">Supponiamo che  nel sangue e che il guadagno informativo di questi due attributi sia quasi identico, ma leggermente superiore per la gastroscopia. Un albero decisionale classico suggerirebbe quindi che il primo passo da fare verso una corretta diagnosi della malattia sia eseguire una gastroscopia a tutta la popolazione, mentre il buon senso impone di preferire </w:t>
       </w:r>
       <w:r>
         <w:t xml:space="preserve">in prima battuta </w:t>
@@ -618,40 +618,52 @@
         <w:t xml:space="preserve"> un attributo più economico. Ciò permette di superare il problema dei classificatori attuali evidenziato con l’esempio precedente.</w:t>
       </w:r>
     </w:p>
+    <w:p>
+      <w:r>
+        <w:t xml:space="preserve">Per verificare l’efficacia di questa nuova visione è stato prodotto un classificatore che verrà integrato in </w:t>
+      </w:r>
+      <w:proofErr w:type="spellStart"/>
+      <w:r>
+        <w:t>Weka</w:t>
+      </w:r>
+      <w:proofErr w:type="spellEnd"/>
+      <w:r>
+        <w:t>.</w:t>
+      </w:r>
+    </w:p>
+    <w:p>
+      <w:pPr>
+        <w:pStyle w:val="Titolo1"/>
+      </w:pPr>
+      <w:r>
+        <w:t xml:space="preserve">Il software </w:t>
+      </w:r>
+      <w:proofErr w:type="spellStart"/>
+      <w:r>
+        <w:t>Weka</w:t>
+      </w:r>
+      <w:proofErr w:type="spellEnd"/>
+    </w:p>
+    <w:p>
+      <w:pPr>
+        <w:pStyle w:val="Titolo2"/>
+      </w:pPr>
+      <w:r>
+        <w:t xml:space="preserve">Cos’è </w:t>
+      </w:r>
+      <w:proofErr w:type="spellStart"/>
+      <w:r>
+        <w:t>Weka</w:t>
+      </w:r>
+      <w:proofErr w:type="spellEnd"/>
+    </w:p>
     <w:p/>
     <w:p>
-      <w:pPr>
-        <w:pStyle w:val="Titolo1"/>
-      </w:pPr>
-      <w:r>
-        <w:t xml:space="preserve">Il software </w:t>
-      </w:r>
       <w:proofErr w:type="spellStart"/>
       <w:r>
         <w:t>Weka</w:t>
       </w:r>
       <w:proofErr w:type="spellEnd"/>
-    </w:p>
-    <w:p/>
-    <w:p>
-      <w:r>
-        <w:t xml:space="preserve">Per verificare l’efficacia di questa nuova visione è stato prodotto un classificatore che verrà integrato in </w:t>
-      </w:r>
-      <w:proofErr w:type="spellStart"/>
-      <w:r>
-        <w:t>Weka</w:t>
-      </w:r>
-      <w:proofErr w:type="spellEnd"/>
-      <w:r>
-        <w:t>.</w:t>
-      </w:r>
-    </w:p>
-    <w:p>
-      <w:proofErr w:type="spellStart"/>
-      <w:r>
-        <w:t>Weka</w:t>
-      </w:r>
-      <w:proofErr w:type="spellEnd"/>
       <w:r>
         <w:t xml:space="preserve"> (</w:t>
       </w:r>
@@ -694,13 +706,7 @@
         <w:t>Waikato</w:t>
       </w:r>
       <w:r>
-        <w:t xml:space="preserve">. </w:t>
-      </w:r>
-      <w:r>
-        <w:t xml:space="preserve">E’ un </w:t>
-      </w:r>
-      <w:r>
-        <w:t>software sviluppato dall’università di Waikato in Nuova Zelanda, è scritto in Java e rilasciato sotto licenza GNU. Il software permette con molta semplicità di applicare dei metodi di apprendimento automatici ad un set di dati, e analizzarne il risultato</w:t>
+        <w:t xml:space="preserve"> in Nuova Zelanda, è scritto in Java e rilasciato sotto licenza GNU. Il software permette con molta semplicità di applicare dei metodi di apprendimento automatici ad un set di dati, e analizzarne il risultato</w:t>
       </w:r>
       <w:r>
         <w:t xml:space="preserve">. Grazie a questa semplicità di utilizzo ed al fatto di essere open source </w:t>
@@ -757,7 +763,7 @@
     <w:p/>
     <w:p>
       <w:pPr>
-        <w:pStyle w:val="Titolo1"/>
+        <w:pStyle w:val="Titolo2"/>
       </w:pPr>
       <w:r>
         <w:t xml:space="preserve">Il guadagno Informativo di Nanni in </w:t>
@@ -777,7 +783,13 @@
         <w:t xml:space="preserve"> Di conseguenza è in grado di predire attributi categorici basandosi su istanze che presentano sia attributi categorici che numerici</w:t>
       </w:r>
       <w:r>
-        <w:t xml:space="preserve"> consentendo la presenza di valori assenti.</w:t>
+        <w:t xml:space="preserve"> consentendo la presenza di valori </w:t>
+      </w:r>
+      <w:r>
+        <w:t>mancanti</w:t>
+      </w:r>
+      <w:r>
+        <w:t>.</w:t>
       </w:r>
     </w:p>
     <w:p>
@@ -2155,8 +2167,8 @@
         </w:rPr>
         <w:drawing>
           <wp:inline distT="0" distB="0" distL="0" distR="0">
-            <wp:extent cx="6048375" cy="4086225"/>
-            <wp:effectExtent l="19050" t="0" r="9525" b="0"/>
+            <wp:extent cx="5867400" cy="3438525"/>
+            <wp:effectExtent l="19050" t="0" r="19050" b="0"/>
             <wp:docPr id="8" name="Grafico 6"/>
             <wp:cNvGraphicFramePr/>
             <a:graphic xmlns:a="http://schemas.openxmlformats.org/drawingml/2006/main">
@@ -2169,31 +2181,43 @@
       </w:r>
     </w:p>
     <w:p>
-      <w:r>
-        <w:t xml:space="preserve">Come prevedibile le differenze nei tempi di esecuzione non sono apprezzabili, in quanto l </w:t>
-      </w:r>
-      <w:proofErr w:type="spellStart"/>
-      <w:r>
-        <w:t>guadagnop</w:t>
-      </w:r>
-      <w:proofErr w:type="spellEnd"/>
-      <w:r>
-        <w:t xml:space="preserve"> informativo di Nanni introduce solo una moltiplicazione per attributo.</w:t>
+      <w:pPr>
+        <w:rPr>
+          <w:rFonts w:asciiTheme="majorHAnsi" w:eastAsiaTheme="majorEastAsia" w:hAnsiTheme="majorHAnsi" w:cstheme="majorBidi"/>
+          <w:b/>
+          <w:bCs/>
+          <w:color w:val="365F91" w:themeColor="accent1" w:themeShade="BF"/>
+          <w:sz w:val="28"/>
+          <w:szCs w:val="28"/>
+        </w:rPr>
+      </w:pPr>
+      <w:r>
+        <w:t>Come prevedibile le differenze nei tempi di esecuzione non sono apprezzabili, in quanto l guadagno informativo di Nanni introduce solo una moltiplicazione per attributo.</w:t>
+      </w:r>
+    </w:p>
+    <w:p>
+      <w:pPr>
+        <w:pStyle w:val="Titolo1"/>
+      </w:pPr>
+      <w:r>
+        <w:t>Sviluppi futuri</w:t>
       </w:r>
     </w:p>
     <w:p/>
     <w:p>
-      <w:pPr>
-        <w:pStyle w:val="Titolo1"/>
-      </w:pPr>
-      <w:r>
-        <w:t>Sviluppi futuri</w:t>
-      </w:r>
-    </w:p>
-    <w:p/>
-    <w:p>
       <w:r>
         <w:t>La prima direzione di sviluppo può riguardare i pesi: attualmente sono dei valori compresi tra zero ed uno e restano invariati per tutta la costruzione dell’albero. In futuro si può prevedere di accettare anche funzioni il cui valore può cambiare, ad esempio, in base alla profondità raggiunta o al numero di istanze presenti nel nodo.</w:t>
+      </w:r>
+    </w:p>
+    <w:p>
+      <w:r>
+        <w:t>Si può prevedere ad un sistema che accetti non solo preferenze (quantitative) numeriche, ma anche preferenz</w:t>
+      </w:r>
+      <w:r>
+        <w:t>e</w:t>
+      </w:r>
+      <w:r>
+        <w:t xml:space="preserve"> qualitative.</w:t>
       </w:r>
     </w:p>
     <w:p>
@@ -3224,10 +3248,10 @@
           <c:layoutTarget val="inner"/>
           <c:xMode val="edge"/>
           <c:yMode val="edge"/>
-          <c:x val="0.11585848643919505"/>
-          <c:y val="6.3898887639045124E-2"/>
-          <c:w val="0.64140500547667778"/>
-          <c:h val="0.79163849274085507"/>
+          <c:x val="0.115858486439195"/>
+          <c:y val="6.3898887639045193E-2"/>
+          <c:w val="0.64140500547667845"/>
+          <c:h val="0.79163849274085563"/>
         </c:manualLayout>
       </c:layout>
       <c:line3DChart>
@@ -3274,16 +3298,16 @@
                 <c:formatCode>General</c:formatCode>
                 <c:ptCount val="4"/>
                 <c:pt idx="0">
-                  <c:v>1.0000000000000002E-2</c:v>
+                  <c:v>1.0000000000000011E-2</c:v>
                 </c:pt>
                 <c:pt idx="1">
-                  <c:v>2.0000000000000004E-2</c:v>
+                  <c:v>2.0000000000000021E-2</c:v>
                 </c:pt>
                 <c:pt idx="2">
-                  <c:v>2.0000000000000004E-2</c:v>
+                  <c:v>2.0000000000000021E-2</c:v>
                 </c:pt>
                 <c:pt idx="3">
-                  <c:v>3.0000000000000002E-2</c:v>
+                  <c:v>3.0000000000000027E-2</c:v>
                 </c:pt>
               </c:numCache>
             </c:numRef>
@@ -3336,41 +3360,41 @@
                 <c:formatCode>General</c:formatCode>
                 <c:ptCount val="4"/>
                 <c:pt idx="0">
-                  <c:v>1.0000000000000002E-2</c:v>
+                  <c:v>1.0000000000000011E-2</c:v>
                 </c:pt>
                 <c:pt idx="1">
-                  <c:v>2.0000000000000004E-2</c:v>
+                  <c:v>2.0000000000000021E-2</c:v>
                 </c:pt>
                 <c:pt idx="2">
-                  <c:v>2.0000000000000004E-2</c:v>
+                  <c:v>2.0000000000000021E-2</c:v>
                 </c:pt>
                 <c:pt idx="3">
-                  <c:v>3.0000000000000002E-2</c:v>
+                  <c:v>3.0000000000000027E-2</c:v>
                 </c:pt>
               </c:numCache>
             </c:numRef>
           </c:val>
         </c:ser>
-        <c:axId val="89190400"/>
-        <c:axId val="93012352"/>
-        <c:axId val="98575232"/>
+        <c:axId val="77585408"/>
+        <c:axId val="77587200"/>
+        <c:axId val="76320256"/>
       </c:line3DChart>
       <c:catAx>
-        <c:axId val="89190400"/>
+        <c:axId val="77585408"/>
         <c:scaling>
           <c:orientation val="minMax"/>
         </c:scaling>
         <c:axPos val="b"/>
         <c:numFmt formatCode="General" sourceLinked="1"/>
         <c:tickLblPos val="nextTo"/>
-        <c:crossAx val="93012352"/>
+        <c:crossAx val="77587200"/>
         <c:crosses val="autoZero"/>
         <c:auto val="1"/>
         <c:lblAlgn val="ctr"/>
         <c:lblOffset val="100"/>
       </c:catAx>
       <c:valAx>
-        <c:axId val="93012352"/>
+        <c:axId val="77587200"/>
         <c:scaling>
           <c:orientation val="minMax"/>
         </c:scaling>
@@ -3378,18 +3402,18 @@
         <c:majorGridlines/>
         <c:numFmt formatCode="General" sourceLinked="1"/>
         <c:tickLblPos val="nextTo"/>
-        <c:crossAx val="89190400"/>
+        <c:crossAx val="77585408"/>
         <c:crosses val="autoZero"/>
         <c:crossBetween val="between"/>
       </c:valAx>
       <c:serAx>
-        <c:axId val="98575232"/>
+        <c:axId val="76320256"/>
         <c:scaling>
           <c:orientation val="minMax"/>
         </c:scaling>
         <c:axPos val="b"/>
         <c:tickLblPos val="nextTo"/>
-        <c:crossAx val="93012352"/>
+        <c:crossAx val="77587200"/>
         <c:crosses val="autoZero"/>
       </c:serAx>
     </c:plotArea>
@@ -3690,7 +3714,7 @@
 </file>
 
 <file path=customXml/itemProps1.xml><?xml version="1.0" encoding="utf-8"?>
-<ds:datastoreItem xmlns:ds="http://schemas.openxmlformats.org/officeDocument/2006/customXml" ds:itemID="{5E1BB07F-26B9-4968-9D07-495602828DAF}">
+<ds:datastoreItem xmlns:ds="http://schemas.openxmlformats.org/officeDocument/2006/customXml" ds:itemID="{DBD5F411-66E1-4B97-96A0-6A4A5CE128D2}">
   <ds:schemaRefs>
     <ds:schemaRef ds:uri="http://schemas.openxmlformats.org/officeDocument/2006/bibliography"/>
   </ds:schemaRefs>

</xml_diff>

<commit_message>
faccio l'upload dei documenti
</commit_message>
<xml_diff>
--- a/Weka/varie/Relazione Applicazioni di IA.docx
+++ b/Weka/varie/Relazione Applicazioni di IA.docx
@@ -10,13 +10,979 @@
         <w:t>Il guadagno informativo negli alberi decisionali: un nuovo approccio</w:t>
       </w:r>
     </w:p>
+    <w:p/>
+    <w:sdt>
+      <w:sdtPr>
+        <w:rPr>
+          <w:sz w:val="36"/>
+        </w:rPr>
+        <w:id w:val="2625159"/>
+        <w:docPartObj>
+          <w:docPartGallery w:val="Table of Contents"/>
+          <w:docPartUnique/>
+        </w:docPartObj>
+      </w:sdtPr>
+      <w:sdtEndPr>
+        <w:rPr>
+          <w:rFonts w:asciiTheme="minorHAnsi" w:eastAsiaTheme="minorHAnsi" w:hAnsiTheme="minorHAnsi" w:cstheme="minorBidi"/>
+          <w:b w:val="0"/>
+          <w:bCs w:val="0"/>
+          <w:color w:val="auto"/>
+          <w:sz w:val="22"/>
+          <w:szCs w:val="22"/>
+        </w:rPr>
+      </w:sdtEndPr>
+      <w:sdtContent>
+        <w:p>
+          <w:pPr>
+            <w:pStyle w:val="Titolosommario"/>
+            <w:spacing w:line="600" w:lineRule="auto"/>
+            <w:rPr>
+              <w:sz w:val="36"/>
+            </w:rPr>
+          </w:pPr>
+          <w:r>
+            <w:rPr>
+              <w:sz w:val="36"/>
+            </w:rPr>
+            <w:t>Sommario</w:t>
+          </w:r>
+        </w:p>
+        <w:p>
+          <w:pPr>
+            <w:pStyle w:val="Sommario1"/>
+            <w:tabs>
+              <w:tab w:val="right" w:leader="dot" w:pos="9628"/>
+            </w:tabs>
+            <w:spacing w:line="600" w:lineRule="auto"/>
+            <w:rPr>
+              <w:rFonts w:eastAsiaTheme="minorEastAsia"/>
+              <w:noProof/>
+              <w:sz w:val="28"/>
+              <w:szCs w:val="28"/>
+              <w:lang w:eastAsia="it-IT"/>
+            </w:rPr>
+          </w:pPr>
+          <w:r>
+            <w:rPr>
+              <w:sz w:val="28"/>
+              <w:szCs w:val="28"/>
+            </w:rPr>
+            <w:fldChar w:fldCharType="begin"/>
+          </w:r>
+          <w:r>
+            <w:rPr>
+              <w:sz w:val="28"/>
+              <w:szCs w:val="28"/>
+            </w:rPr>
+            <w:instrText xml:space="preserve"> TOC \o "1-3" \h \z \u </w:instrText>
+          </w:r>
+          <w:r>
+            <w:rPr>
+              <w:sz w:val="28"/>
+              <w:szCs w:val="28"/>
+            </w:rPr>
+            <w:fldChar w:fldCharType="separate"/>
+          </w:r>
+          <w:hyperlink w:anchor="_Toc284496622" w:history="1">
+            <w:r>
+              <w:rPr>
+                <w:rStyle w:val="Collegamentoipertestuale"/>
+                <w:noProof/>
+                <w:sz w:val="28"/>
+                <w:szCs w:val="28"/>
+              </w:rPr>
+              <w:t>Descrizione del problema</w:t>
+            </w:r>
+            <w:r>
+              <w:rPr>
+                <w:noProof/>
+                <w:webHidden/>
+                <w:sz w:val="28"/>
+                <w:szCs w:val="28"/>
+              </w:rPr>
+              <w:tab/>
+            </w:r>
+            <w:r>
+              <w:rPr>
+                <w:noProof/>
+                <w:webHidden/>
+                <w:sz w:val="28"/>
+                <w:szCs w:val="28"/>
+              </w:rPr>
+              <w:fldChar w:fldCharType="begin"/>
+            </w:r>
+            <w:r>
+              <w:rPr>
+                <w:noProof/>
+                <w:webHidden/>
+                <w:sz w:val="28"/>
+                <w:szCs w:val="28"/>
+              </w:rPr>
+              <w:instrText xml:space="preserve"> PAGEREF _Toc284496622 \h </w:instrText>
+            </w:r>
+            <w:r>
+              <w:rPr>
+                <w:noProof/>
+                <w:webHidden/>
+                <w:sz w:val="28"/>
+                <w:szCs w:val="28"/>
+              </w:rPr>
+            </w:r>
+            <w:r>
+              <w:rPr>
+                <w:noProof/>
+                <w:webHidden/>
+                <w:sz w:val="28"/>
+                <w:szCs w:val="28"/>
+              </w:rPr>
+              <w:fldChar w:fldCharType="separate"/>
+            </w:r>
+            <w:r>
+              <w:rPr>
+                <w:noProof/>
+                <w:webHidden/>
+                <w:sz w:val="28"/>
+                <w:szCs w:val="28"/>
+              </w:rPr>
+              <w:t>2</w:t>
+            </w:r>
+            <w:r>
+              <w:rPr>
+                <w:noProof/>
+                <w:webHidden/>
+                <w:sz w:val="28"/>
+                <w:szCs w:val="28"/>
+              </w:rPr>
+              <w:fldChar w:fldCharType="end"/>
+            </w:r>
+          </w:hyperlink>
+        </w:p>
+        <w:p>
+          <w:pPr>
+            <w:pStyle w:val="Sommario1"/>
+            <w:tabs>
+              <w:tab w:val="right" w:leader="dot" w:pos="9628"/>
+            </w:tabs>
+            <w:spacing w:line="600" w:lineRule="auto"/>
+            <w:rPr>
+              <w:rFonts w:eastAsiaTheme="minorEastAsia"/>
+              <w:noProof/>
+              <w:sz w:val="28"/>
+              <w:szCs w:val="28"/>
+              <w:lang w:eastAsia="it-IT"/>
+            </w:rPr>
+          </w:pPr>
+          <w:hyperlink w:anchor="_Toc284496623" w:history="1">
+            <w:r>
+              <w:rPr>
+                <w:rStyle w:val="Collegamentoipertestuale"/>
+                <w:noProof/>
+                <w:sz w:val="28"/>
+                <w:szCs w:val="28"/>
+              </w:rPr>
+              <w:t>Il guadagno informativo di Nanni</w:t>
+            </w:r>
+            <w:r>
+              <w:rPr>
+                <w:noProof/>
+                <w:webHidden/>
+                <w:sz w:val="28"/>
+                <w:szCs w:val="28"/>
+              </w:rPr>
+              <w:tab/>
+            </w:r>
+            <w:r>
+              <w:rPr>
+                <w:noProof/>
+                <w:webHidden/>
+                <w:sz w:val="28"/>
+                <w:szCs w:val="28"/>
+              </w:rPr>
+              <w:fldChar w:fldCharType="begin"/>
+            </w:r>
+            <w:r>
+              <w:rPr>
+                <w:noProof/>
+                <w:webHidden/>
+                <w:sz w:val="28"/>
+                <w:szCs w:val="28"/>
+              </w:rPr>
+              <w:instrText xml:space="preserve"> PAGEREF _Toc284496623 \h </w:instrText>
+            </w:r>
+            <w:r>
+              <w:rPr>
+                <w:noProof/>
+                <w:webHidden/>
+                <w:sz w:val="28"/>
+                <w:szCs w:val="28"/>
+              </w:rPr>
+            </w:r>
+            <w:r>
+              <w:rPr>
+                <w:noProof/>
+                <w:webHidden/>
+                <w:sz w:val="28"/>
+                <w:szCs w:val="28"/>
+              </w:rPr>
+              <w:fldChar w:fldCharType="separate"/>
+            </w:r>
+            <w:r>
+              <w:rPr>
+                <w:noProof/>
+                <w:webHidden/>
+                <w:sz w:val="28"/>
+                <w:szCs w:val="28"/>
+              </w:rPr>
+              <w:t>3</w:t>
+            </w:r>
+            <w:r>
+              <w:rPr>
+                <w:noProof/>
+                <w:webHidden/>
+                <w:sz w:val="28"/>
+                <w:szCs w:val="28"/>
+              </w:rPr>
+              <w:fldChar w:fldCharType="end"/>
+            </w:r>
+          </w:hyperlink>
+        </w:p>
+        <w:p>
+          <w:pPr>
+            <w:pStyle w:val="Sommario1"/>
+            <w:tabs>
+              <w:tab w:val="right" w:leader="dot" w:pos="9628"/>
+            </w:tabs>
+            <w:spacing w:line="600" w:lineRule="auto"/>
+            <w:rPr>
+              <w:rFonts w:eastAsiaTheme="minorEastAsia"/>
+              <w:noProof/>
+              <w:sz w:val="28"/>
+              <w:szCs w:val="28"/>
+              <w:lang w:eastAsia="it-IT"/>
+            </w:rPr>
+          </w:pPr>
+          <w:hyperlink w:anchor="_Toc284496624" w:history="1">
+            <w:r>
+              <w:rPr>
+                <w:rStyle w:val="Collegamentoipertestuale"/>
+                <w:noProof/>
+                <w:sz w:val="28"/>
+                <w:szCs w:val="28"/>
+              </w:rPr>
+              <w:t>Il software Weka</w:t>
+            </w:r>
+            <w:r>
+              <w:rPr>
+                <w:noProof/>
+                <w:webHidden/>
+                <w:sz w:val="28"/>
+                <w:szCs w:val="28"/>
+              </w:rPr>
+              <w:tab/>
+            </w:r>
+            <w:r>
+              <w:rPr>
+                <w:noProof/>
+                <w:webHidden/>
+                <w:sz w:val="28"/>
+                <w:szCs w:val="28"/>
+              </w:rPr>
+              <w:fldChar w:fldCharType="begin"/>
+            </w:r>
+            <w:r>
+              <w:rPr>
+                <w:noProof/>
+                <w:webHidden/>
+                <w:sz w:val="28"/>
+                <w:szCs w:val="28"/>
+              </w:rPr>
+              <w:instrText xml:space="preserve"> PAGEREF _Toc284496624 \h </w:instrText>
+            </w:r>
+            <w:r>
+              <w:rPr>
+                <w:noProof/>
+                <w:webHidden/>
+                <w:sz w:val="28"/>
+                <w:szCs w:val="28"/>
+              </w:rPr>
+            </w:r>
+            <w:r>
+              <w:rPr>
+                <w:noProof/>
+                <w:webHidden/>
+                <w:sz w:val="28"/>
+                <w:szCs w:val="28"/>
+              </w:rPr>
+              <w:fldChar w:fldCharType="separate"/>
+            </w:r>
+            <w:r>
+              <w:rPr>
+                <w:noProof/>
+                <w:webHidden/>
+                <w:sz w:val="28"/>
+                <w:szCs w:val="28"/>
+              </w:rPr>
+              <w:t>3</w:t>
+            </w:r>
+            <w:r>
+              <w:rPr>
+                <w:noProof/>
+                <w:webHidden/>
+                <w:sz w:val="28"/>
+                <w:szCs w:val="28"/>
+              </w:rPr>
+              <w:fldChar w:fldCharType="end"/>
+            </w:r>
+          </w:hyperlink>
+        </w:p>
+        <w:p>
+          <w:pPr>
+            <w:pStyle w:val="Sommario2"/>
+            <w:tabs>
+              <w:tab w:val="right" w:leader="dot" w:pos="9628"/>
+            </w:tabs>
+            <w:spacing w:line="600" w:lineRule="auto"/>
+            <w:rPr>
+              <w:rFonts w:eastAsiaTheme="minorEastAsia"/>
+              <w:noProof/>
+              <w:sz w:val="28"/>
+              <w:szCs w:val="28"/>
+              <w:lang w:eastAsia="it-IT"/>
+            </w:rPr>
+          </w:pPr>
+          <w:hyperlink w:anchor="_Toc284496625" w:history="1">
+            <w:r>
+              <w:rPr>
+                <w:rStyle w:val="Collegamentoipertestuale"/>
+                <w:noProof/>
+                <w:sz w:val="28"/>
+                <w:szCs w:val="28"/>
+              </w:rPr>
+              <w:t>Cos’è Weka</w:t>
+            </w:r>
+            <w:r>
+              <w:rPr>
+                <w:noProof/>
+                <w:webHidden/>
+                <w:sz w:val="28"/>
+                <w:szCs w:val="28"/>
+              </w:rPr>
+              <w:tab/>
+            </w:r>
+            <w:r>
+              <w:rPr>
+                <w:noProof/>
+                <w:webHidden/>
+                <w:sz w:val="28"/>
+                <w:szCs w:val="28"/>
+              </w:rPr>
+              <w:fldChar w:fldCharType="begin"/>
+            </w:r>
+            <w:r>
+              <w:rPr>
+                <w:noProof/>
+                <w:webHidden/>
+                <w:sz w:val="28"/>
+                <w:szCs w:val="28"/>
+              </w:rPr>
+              <w:instrText xml:space="preserve"> PAGEREF _Toc284496625 \h </w:instrText>
+            </w:r>
+            <w:r>
+              <w:rPr>
+                <w:noProof/>
+                <w:webHidden/>
+                <w:sz w:val="28"/>
+                <w:szCs w:val="28"/>
+              </w:rPr>
+            </w:r>
+            <w:r>
+              <w:rPr>
+                <w:noProof/>
+                <w:webHidden/>
+                <w:sz w:val="28"/>
+                <w:szCs w:val="28"/>
+              </w:rPr>
+              <w:fldChar w:fldCharType="separate"/>
+            </w:r>
+            <w:r>
+              <w:rPr>
+                <w:noProof/>
+                <w:webHidden/>
+                <w:sz w:val="28"/>
+                <w:szCs w:val="28"/>
+              </w:rPr>
+              <w:t>3</w:t>
+            </w:r>
+            <w:r>
+              <w:rPr>
+                <w:noProof/>
+                <w:webHidden/>
+                <w:sz w:val="28"/>
+                <w:szCs w:val="28"/>
+              </w:rPr>
+              <w:fldChar w:fldCharType="end"/>
+            </w:r>
+          </w:hyperlink>
+        </w:p>
+        <w:p>
+          <w:pPr>
+            <w:pStyle w:val="Sommario2"/>
+            <w:tabs>
+              <w:tab w:val="right" w:leader="dot" w:pos="9628"/>
+            </w:tabs>
+            <w:spacing w:line="600" w:lineRule="auto"/>
+            <w:rPr>
+              <w:rFonts w:eastAsiaTheme="minorEastAsia"/>
+              <w:noProof/>
+              <w:sz w:val="28"/>
+              <w:szCs w:val="28"/>
+              <w:lang w:eastAsia="it-IT"/>
+            </w:rPr>
+          </w:pPr>
+          <w:hyperlink w:anchor="_Toc284496626" w:history="1">
+            <w:r>
+              <w:rPr>
+                <w:rStyle w:val="Collegamentoipertestuale"/>
+                <w:noProof/>
+                <w:sz w:val="28"/>
+                <w:szCs w:val="28"/>
+              </w:rPr>
+              <w:t>Il guadagno Informativo di Nanni in Weka</w:t>
+            </w:r>
+            <w:r>
+              <w:rPr>
+                <w:noProof/>
+                <w:webHidden/>
+                <w:sz w:val="28"/>
+                <w:szCs w:val="28"/>
+              </w:rPr>
+              <w:tab/>
+            </w:r>
+            <w:r>
+              <w:rPr>
+                <w:noProof/>
+                <w:webHidden/>
+                <w:sz w:val="28"/>
+                <w:szCs w:val="28"/>
+              </w:rPr>
+              <w:fldChar w:fldCharType="begin"/>
+            </w:r>
+            <w:r>
+              <w:rPr>
+                <w:noProof/>
+                <w:webHidden/>
+                <w:sz w:val="28"/>
+                <w:szCs w:val="28"/>
+              </w:rPr>
+              <w:instrText xml:space="preserve"> PAGEREF _Toc284496626 \h </w:instrText>
+            </w:r>
+            <w:r>
+              <w:rPr>
+                <w:noProof/>
+                <w:webHidden/>
+                <w:sz w:val="28"/>
+                <w:szCs w:val="28"/>
+              </w:rPr>
+            </w:r>
+            <w:r>
+              <w:rPr>
+                <w:noProof/>
+                <w:webHidden/>
+                <w:sz w:val="28"/>
+                <w:szCs w:val="28"/>
+              </w:rPr>
+              <w:fldChar w:fldCharType="separate"/>
+            </w:r>
+            <w:r>
+              <w:rPr>
+                <w:noProof/>
+                <w:webHidden/>
+                <w:sz w:val="28"/>
+                <w:szCs w:val="28"/>
+              </w:rPr>
+              <w:t>4</w:t>
+            </w:r>
+            <w:r>
+              <w:rPr>
+                <w:noProof/>
+                <w:webHidden/>
+                <w:sz w:val="28"/>
+                <w:szCs w:val="28"/>
+              </w:rPr>
+              <w:fldChar w:fldCharType="end"/>
+            </w:r>
+          </w:hyperlink>
+        </w:p>
+        <w:p>
+          <w:pPr>
+            <w:pStyle w:val="Sommario1"/>
+            <w:tabs>
+              <w:tab w:val="right" w:leader="dot" w:pos="9628"/>
+            </w:tabs>
+            <w:spacing w:line="600" w:lineRule="auto"/>
+            <w:rPr>
+              <w:rFonts w:eastAsiaTheme="minorEastAsia"/>
+              <w:noProof/>
+              <w:sz w:val="28"/>
+              <w:szCs w:val="28"/>
+              <w:lang w:eastAsia="it-IT"/>
+            </w:rPr>
+          </w:pPr>
+          <w:hyperlink w:anchor="_Toc284496627" w:history="1">
+            <w:r>
+              <w:rPr>
+                <w:rStyle w:val="Collegamentoipertestuale"/>
+                <w:noProof/>
+                <w:sz w:val="28"/>
+                <w:szCs w:val="28"/>
+              </w:rPr>
+              <w:t>Risultati Sperimentali</w:t>
+            </w:r>
+            <w:r>
+              <w:rPr>
+                <w:noProof/>
+                <w:webHidden/>
+                <w:sz w:val="28"/>
+                <w:szCs w:val="28"/>
+              </w:rPr>
+              <w:tab/>
+            </w:r>
+            <w:r>
+              <w:rPr>
+                <w:noProof/>
+                <w:webHidden/>
+                <w:sz w:val="28"/>
+                <w:szCs w:val="28"/>
+              </w:rPr>
+              <w:fldChar w:fldCharType="begin"/>
+            </w:r>
+            <w:r>
+              <w:rPr>
+                <w:noProof/>
+                <w:webHidden/>
+                <w:sz w:val="28"/>
+                <w:szCs w:val="28"/>
+              </w:rPr>
+              <w:instrText xml:space="preserve"> PAGEREF _Toc284496627 \h </w:instrText>
+            </w:r>
+            <w:r>
+              <w:rPr>
+                <w:noProof/>
+                <w:webHidden/>
+                <w:sz w:val="28"/>
+                <w:szCs w:val="28"/>
+              </w:rPr>
+            </w:r>
+            <w:r>
+              <w:rPr>
+                <w:noProof/>
+                <w:webHidden/>
+                <w:sz w:val="28"/>
+                <w:szCs w:val="28"/>
+              </w:rPr>
+              <w:fldChar w:fldCharType="separate"/>
+            </w:r>
+            <w:r>
+              <w:rPr>
+                <w:noProof/>
+                <w:webHidden/>
+                <w:sz w:val="28"/>
+                <w:szCs w:val="28"/>
+              </w:rPr>
+              <w:t>9</w:t>
+            </w:r>
+            <w:r>
+              <w:rPr>
+                <w:noProof/>
+                <w:webHidden/>
+                <w:sz w:val="28"/>
+                <w:szCs w:val="28"/>
+              </w:rPr>
+              <w:fldChar w:fldCharType="end"/>
+            </w:r>
+          </w:hyperlink>
+        </w:p>
+        <w:p>
+          <w:pPr>
+            <w:pStyle w:val="Sommario2"/>
+            <w:tabs>
+              <w:tab w:val="right" w:leader="dot" w:pos="9628"/>
+            </w:tabs>
+            <w:spacing w:line="600" w:lineRule="auto"/>
+            <w:rPr>
+              <w:rFonts w:eastAsiaTheme="minorEastAsia"/>
+              <w:noProof/>
+              <w:sz w:val="28"/>
+              <w:szCs w:val="28"/>
+              <w:lang w:eastAsia="it-IT"/>
+            </w:rPr>
+          </w:pPr>
+          <w:hyperlink w:anchor="_Toc284496628" w:history="1">
+            <w:r>
+              <w:rPr>
+                <w:rStyle w:val="Collegamentoipertestuale"/>
+                <w:noProof/>
+                <w:sz w:val="28"/>
+                <w:szCs w:val="28"/>
+              </w:rPr>
+              <w:t>Efficacia</w:t>
+            </w:r>
+            <w:r>
+              <w:rPr>
+                <w:noProof/>
+                <w:webHidden/>
+                <w:sz w:val="28"/>
+                <w:szCs w:val="28"/>
+              </w:rPr>
+              <w:tab/>
+            </w:r>
+            <w:r>
+              <w:rPr>
+                <w:noProof/>
+                <w:webHidden/>
+                <w:sz w:val="28"/>
+                <w:szCs w:val="28"/>
+              </w:rPr>
+              <w:fldChar w:fldCharType="begin"/>
+            </w:r>
+            <w:r>
+              <w:rPr>
+                <w:noProof/>
+                <w:webHidden/>
+                <w:sz w:val="28"/>
+                <w:szCs w:val="28"/>
+              </w:rPr>
+              <w:instrText xml:space="preserve"> PAGEREF _Toc284496628 \h </w:instrText>
+            </w:r>
+            <w:r>
+              <w:rPr>
+                <w:noProof/>
+                <w:webHidden/>
+                <w:sz w:val="28"/>
+                <w:szCs w:val="28"/>
+              </w:rPr>
+            </w:r>
+            <w:r>
+              <w:rPr>
+                <w:noProof/>
+                <w:webHidden/>
+                <w:sz w:val="28"/>
+                <w:szCs w:val="28"/>
+              </w:rPr>
+              <w:fldChar w:fldCharType="separate"/>
+            </w:r>
+            <w:r>
+              <w:rPr>
+                <w:noProof/>
+                <w:webHidden/>
+                <w:sz w:val="28"/>
+                <w:szCs w:val="28"/>
+              </w:rPr>
+              <w:t>9</w:t>
+            </w:r>
+            <w:r>
+              <w:rPr>
+                <w:noProof/>
+                <w:webHidden/>
+                <w:sz w:val="28"/>
+                <w:szCs w:val="28"/>
+              </w:rPr>
+              <w:fldChar w:fldCharType="end"/>
+            </w:r>
+          </w:hyperlink>
+        </w:p>
+        <w:p>
+          <w:pPr>
+            <w:pStyle w:val="Sommario2"/>
+            <w:tabs>
+              <w:tab w:val="right" w:leader="dot" w:pos="9628"/>
+            </w:tabs>
+            <w:spacing w:line="600" w:lineRule="auto"/>
+            <w:rPr>
+              <w:rFonts w:eastAsiaTheme="minorEastAsia"/>
+              <w:noProof/>
+              <w:sz w:val="28"/>
+              <w:szCs w:val="28"/>
+              <w:lang w:eastAsia="it-IT"/>
+            </w:rPr>
+          </w:pPr>
+          <w:hyperlink w:anchor="_Toc284496629" w:history="1">
+            <w:r>
+              <w:rPr>
+                <w:rStyle w:val="Collegamentoipertestuale"/>
+                <w:noProof/>
+                <w:sz w:val="28"/>
+                <w:szCs w:val="28"/>
+              </w:rPr>
+              <w:t>Accuratezza</w:t>
+            </w:r>
+            <w:r>
+              <w:rPr>
+                <w:noProof/>
+                <w:webHidden/>
+                <w:sz w:val="28"/>
+                <w:szCs w:val="28"/>
+              </w:rPr>
+              <w:tab/>
+            </w:r>
+            <w:r>
+              <w:rPr>
+                <w:noProof/>
+                <w:webHidden/>
+                <w:sz w:val="28"/>
+                <w:szCs w:val="28"/>
+              </w:rPr>
+              <w:fldChar w:fldCharType="begin"/>
+            </w:r>
+            <w:r>
+              <w:rPr>
+                <w:noProof/>
+                <w:webHidden/>
+                <w:sz w:val="28"/>
+                <w:szCs w:val="28"/>
+              </w:rPr>
+              <w:instrText xml:space="preserve"> PAGEREF _Toc284496629 \h </w:instrText>
+            </w:r>
+            <w:r>
+              <w:rPr>
+                <w:noProof/>
+                <w:webHidden/>
+                <w:sz w:val="28"/>
+                <w:szCs w:val="28"/>
+              </w:rPr>
+            </w:r>
+            <w:r>
+              <w:rPr>
+                <w:noProof/>
+                <w:webHidden/>
+                <w:sz w:val="28"/>
+                <w:szCs w:val="28"/>
+              </w:rPr>
+              <w:fldChar w:fldCharType="separate"/>
+            </w:r>
+            <w:r>
+              <w:rPr>
+                <w:noProof/>
+                <w:webHidden/>
+                <w:sz w:val="28"/>
+                <w:szCs w:val="28"/>
+              </w:rPr>
+              <w:t>10</w:t>
+            </w:r>
+            <w:r>
+              <w:rPr>
+                <w:noProof/>
+                <w:webHidden/>
+                <w:sz w:val="28"/>
+                <w:szCs w:val="28"/>
+              </w:rPr>
+              <w:fldChar w:fldCharType="end"/>
+            </w:r>
+          </w:hyperlink>
+        </w:p>
+        <w:p>
+          <w:pPr>
+            <w:pStyle w:val="Sommario2"/>
+            <w:tabs>
+              <w:tab w:val="right" w:leader="dot" w:pos="9628"/>
+            </w:tabs>
+            <w:spacing w:line="600" w:lineRule="auto"/>
+            <w:rPr>
+              <w:rFonts w:eastAsiaTheme="minorEastAsia"/>
+              <w:noProof/>
+              <w:sz w:val="28"/>
+              <w:szCs w:val="28"/>
+              <w:lang w:eastAsia="it-IT"/>
+            </w:rPr>
+          </w:pPr>
+          <w:hyperlink w:anchor="_Toc284496630" w:history="1">
+            <w:r>
+              <w:rPr>
+                <w:rStyle w:val="Collegamentoipertestuale"/>
+                <w:noProof/>
+                <w:sz w:val="28"/>
+                <w:szCs w:val="28"/>
+              </w:rPr>
+              <w:t>Efficienza</w:t>
+            </w:r>
+            <w:r>
+              <w:rPr>
+                <w:noProof/>
+                <w:webHidden/>
+                <w:sz w:val="28"/>
+                <w:szCs w:val="28"/>
+              </w:rPr>
+              <w:tab/>
+            </w:r>
+            <w:r>
+              <w:rPr>
+                <w:noProof/>
+                <w:webHidden/>
+                <w:sz w:val="28"/>
+                <w:szCs w:val="28"/>
+              </w:rPr>
+              <w:fldChar w:fldCharType="begin"/>
+            </w:r>
+            <w:r>
+              <w:rPr>
+                <w:noProof/>
+                <w:webHidden/>
+                <w:sz w:val="28"/>
+                <w:szCs w:val="28"/>
+              </w:rPr>
+              <w:instrText xml:space="preserve"> PAGEREF _Toc284496630 \h </w:instrText>
+            </w:r>
+            <w:r>
+              <w:rPr>
+                <w:noProof/>
+                <w:webHidden/>
+                <w:sz w:val="28"/>
+                <w:szCs w:val="28"/>
+              </w:rPr>
+            </w:r>
+            <w:r>
+              <w:rPr>
+                <w:noProof/>
+                <w:webHidden/>
+                <w:sz w:val="28"/>
+                <w:szCs w:val="28"/>
+              </w:rPr>
+              <w:fldChar w:fldCharType="separate"/>
+            </w:r>
+            <w:r>
+              <w:rPr>
+                <w:noProof/>
+                <w:webHidden/>
+                <w:sz w:val="28"/>
+                <w:szCs w:val="28"/>
+              </w:rPr>
+              <w:t>11</w:t>
+            </w:r>
+            <w:r>
+              <w:rPr>
+                <w:noProof/>
+                <w:webHidden/>
+                <w:sz w:val="28"/>
+                <w:szCs w:val="28"/>
+              </w:rPr>
+              <w:fldChar w:fldCharType="end"/>
+            </w:r>
+          </w:hyperlink>
+        </w:p>
+        <w:p>
+          <w:pPr>
+            <w:pStyle w:val="Sommario1"/>
+            <w:tabs>
+              <w:tab w:val="right" w:leader="dot" w:pos="9628"/>
+            </w:tabs>
+            <w:spacing w:line="600" w:lineRule="auto"/>
+            <w:rPr>
+              <w:rFonts w:eastAsiaTheme="minorEastAsia"/>
+              <w:noProof/>
+              <w:sz w:val="28"/>
+              <w:szCs w:val="28"/>
+              <w:lang w:eastAsia="it-IT"/>
+            </w:rPr>
+          </w:pPr>
+          <w:hyperlink w:anchor="_Toc284496631" w:history="1">
+            <w:r>
+              <w:rPr>
+                <w:rStyle w:val="Collegamentoipertestuale"/>
+                <w:noProof/>
+                <w:sz w:val="28"/>
+                <w:szCs w:val="28"/>
+              </w:rPr>
+              <w:t>Sviluppi futuri</w:t>
+            </w:r>
+            <w:r>
+              <w:rPr>
+                <w:noProof/>
+                <w:webHidden/>
+                <w:sz w:val="28"/>
+                <w:szCs w:val="28"/>
+              </w:rPr>
+              <w:tab/>
+            </w:r>
+            <w:r>
+              <w:rPr>
+                <w:noProof/>
+                <w:webHidden/>
+                <w:sz w:val="28"/>
+                <w:szCs w:val="28"/>
+              </w:rPr>
+              <w:fldChar w:fldCharType="begin"/>
+            </w:r>
+            <w:r>
+              <w:rPr>
+                <w:noProof/>
+                <w:webHidden/>
+                <w:sz w:val="28"/>
+                <w:szCs w:val="28"/>
+              </w:rPr>
+              <w:instrText xml:space="preserve"> PAGEREF _Toc284496631 \h </w:instrText>
+            </w:r>
+            <w:r>
+              <w:rPr>
+                <w:noProof/>
+                <w:webHidden/>
+                <w:sz w:val="28"/>
+                <w:szCs w:val="28"/>
+              </w:rPr>
+            </w:r>
+            <w:r>
+              <w:rPr>
+                <w:noProof/>
+                <w:webHidden/>
+                <w:sz w:val="28"/>
+                <w:szCs w:val="28"/>
+              </w:rPr>
+              <w:fldChar w:fldCharType="separate"/>
+            </w:r>
+            <w:r>
+              <w:rPr>
+                <w:noProof/>
+                <w:webHidden/>
+                <w:sz w:val="28"/>
+                <w:szCs w:val="28"/>
+              </w:rPr>
+              <w:t>11</w:t>
+            </w:r>
+            <w:r>
+              <w:rPr>
+                <w:noProof/>
+                <w:webHidden/>
+                <w:sz w:val="28"/>
+                <w:szCs w:val="28"/>
+              </w:rPr>
+              <w:fldChar w:fldCharType="end"/>
+            </w:r>
+          </w:hyperlink>
+        </w:p>
+        <w:p>
+          <w:pPr>
+            <w:spacing w:line="600" w:lineRule="auto"/>
+          </w:pPr>
+          <w:r>
+            <w:rPr>
+              <w:sz w:val="28"/>
+              <w:szCs w:val="28"/>
+            </w:rPr>
+            <w:fldChar w:fldCharType="end"/>
+          </w:r>
+        </w:p>
+      </w:sdtContent>
+    </w:sdt>
     <w:p>
       <w:pPr>
         <w:pStyle w:val="Titolo1"/>
       </w:pPr>
-      <w:r>
+      <w:bookmarkStart w:id="0" w:name="_Toc284496622"/>
+      <w:r>
+        <w:lastRenderedPageBreak/>
         <w:t>Descrizione del problema</w:t>
       </w:r>
+      <w:bookmarkEnd w:id="0"/>
     </w:p>
     <w:p/>
     <w:p>
@@ -32,7 +998,7 @@
         <w:t>, sia in quella dell’intelligenza artificiale. Il loro scopo è quello di riuscire a classificare l’appartenenza di un oggetto ad una determinata classe (</w:t>
       </w:r>
       <w:r>
-        <w:t>soldato</w:t>
+        <w:t>cliente</w:t>
       </w:r>
       <w:r>
         <w:t xml:space="preserve"> affidabile o inaffidabile, unità amica o nemica, livello di rischio di insorgenza di una malattia ecc.) in base agli altri attributi dell’oggetto stesso. </w:t>
@@ -54,7 +1020,13 @@
       </w:r>
       <w:proofErr w:type="spellEnd"/>
       <w:r>
-        <w:t>; ovviamente è opportuno che la scelta ricada sull’attributo che permetta di differenziare meglio il risultato, ottenendo quindi dei no</w:t>
+        <w:t>; ovviamente è opportuno che la scelta ricada sull’attributo che permett</w:t>
+      </w:r>
+      <w:r>
+        <w:t>e</w:t>
+      </w:r>
+      <w:r>
+        <w:t xml:space="preserve"> di differenziare meglio il risultato, ottenendo quindi dei no</w:t>
       </w:r>
       <w:r>
         <w:t>di figli il più “puri” possibile</w:t>
@@ -73,7 +1045,13 @@
       </w:r>
       <w:proofErr w:type="spellEnd"/>
       <w:r>
-        <w:t xml:space="preserve"> dei nodi risultanti dalla divisione, pesate in base al numero di oggetti che finirebbero nei vari nodi. E’ quindi opportuno usare per il partizionamento del nodo l’attributo che offre il maggior guadagno informativo.</w:t>
+        <w:t xml:space="preserve"> dei nodi risultanti dalla divisione, pesate in base al numero di oggetti che </w:t>
+      </w:r>
+      <w:r>
+        <w:t xml:space="preserve">vi </w:t>
+      </w:r>
+      <w:r>
+        <w:t>finirebbero. E’ quindi opportuno usare per il partizionamento del nodo l’attributo che offre il maggior guadagno informativo.</w:t>
       </w:r>
     </w:p>
     <w:p>
@@ -83,7 +1061,13 @@
     </w:p>
     <w:p>
       <w:r>
-        <w:t>Immaginiamo che sia stata scoperta una nuova malattia, per la quale non esistono procedure di diagnosi valide. I pazienti vengono sottoposti a vari esami, solo alcuni pazienti presentano la malattia, mentre altri sono sani. Abbiamo quindi un database contenente i risultati degli esami svolti che possiamo usare come training set da dare in pasto ad un classificatore, in modo da scoprire quale sequenza di esami effettuare per arrivare ad una diagnosi corretta.</w:t>
+        <w:t>Immaginiamo che sia stata scoperta una nuova malattia, per la quale non esistono procedure di diagnosi valide. I pazienti vengono sottoposti a vari esami</w:t>
+      </w:r>
+      <w:r>
+        <w:t>;</w:t>
+      </w:r>
+      <w:r>
+        <w:t xml:space="preserve"> solo alcuni pazienti presentano la malattia, mentre altri sono sani. Abbiamo quindi un database contenente i risultati degli esami svolti che possiamo usare come training set da dare in pasto ad un classificatore, in modo da scoprire quale sequenza di esami effettuare per arrivare ad una diagnosi corretta.</w:t>
       </w:r>
     </w:p>
     <w:tbl>
@@ -570,7 +1554,28 @@
     <w:p/>
     <w:p>
       <w:r>
-        <w:t xml:space="preserve">Supponiamo che  nel sangue e che il guadagno informativo di questi due attributi sia quasi identico, ma leggermente superiore per la gastroscopia. Un albero decisionale classico suggerirebbe quindi che il primo passo da fare verso una corretta diagnosi della malattia sia eseguire una gastroscopia a tutta la popolazione, mentre il buon senso impone di preferire </w:t>
+        <w:br w:type="page"/>
+      </w:r>
+    </w:p>
+    <w:p>
+      <w:r>
+        <w:lastRenderedPageBreak/>
+        <w:t xml:space="preserve">Supponiamo che </w:t>
+      </w:r>
+      <w:r>
+        <w:t>a</w:t>
+      </w:r>
+      <w:r>
+        <w:t>l primo passo dell’algoritmo i due attributi che offrono il maggiore guadagno informati</w:t>
+      </w:r>
+      <w:r>
+        <w:t>vo siano Gastroscopia</w:t>
+      </w:r>
+      <w:r>
+        <w:t xml:space="preserve"> e Presenza proteina XK59 </w:t>
+      </w:r>
+      <w:r>
+        <w:t xml:space="preserve"> nel sangue e che il guadagno informativo di questi due attributi sia quasi identico, ma leggermente superiore per la gastroscopia. Un albero decisionale classico suggerirebbe quindi che il primo passo da fare verso una corretta diagnosi della malattia sia eseguire una gastroscopia a tutta la popolazione, mentre il buon senso impone di preferire </w:t>
       </w:r>
       <w:r>
         <w:t xml:space="preserve">in prima battuta </w:t>
@@ -590,9 +1595,11 @@
       <w:pPr>
         <w:pStyle w:val="Titolo1"/>
       </w:pPr>
+      <w:bookmarkStart w:id="1" w:name="_Toc284496623"/>
       <w:r>
         <w:t>Il guadagno informativo di Nanni</w:t>
       </w:r>
+      <w:bookmarkEnd w:id="1"/>
     </w:p>
     <w:p/>
     <w:p>
@@ -635,6 +1642,7 @@
       <w:pPr>
         <w:pStyle w:val="Titolo1"/>
       </w:pPr>
+      <w:bookmarkStart w:id="2" w:name="_Toc284496624"/>
       <w:r>
         <w:t xml:space="preserve">Il software </w:t>
       </w:r>
@@ -642,12 +1650,14 @@
       <w:r>
         <w:t>Weka</w:t>
       </w:r>
+      <w:bookmarkEnd w:id="2"/>
       <w:proofErr w:type="spellEnd"/>
     </w:p>
     <w:p>
       <w:pPr>
         <w:pStyle w:val="Titolo2"/>
       </w:pPr>
+      <w:bookmarkStart w:id="3" w:name="_Toc284496625"/>
       <w:r>
         <w:t xml:space="preserve">Cos’è </w:t>
       </w:r>
@@ -655,6 +1665,7 @@
       <w:r>
         <w:t>Weka</w:t>
       </w:r>
+      <w:bookmarkEnd w:id="3"/>
       <w:proofErr w:type="spellEnd"/>
     </w:p>
     <w:p/>
@@ -706,7 +1717,13 @@
         <w:t>Waikato</w:t>
       </w:r>
       <w:r>
-        <w:t xml:space="preserve"> in Nuova Zelanda, è scritto in Java e rilasciato sotto licenza GNU. Il software permette con molta semplicità di applicare dei metodi di apprendimento automatici ad un set di dati, e analizzarne il risultato</w:t>
+        <w:t xml:space="preserve"> in Nuova Zelanda, è scritto in Java e rilasciato sotto licenza GNU. Il software permette con molta semplicità di applicare dei metodi di apprendimento automatici ad un set di dati, e</w:t>
+      </w:r>
+      <w:r>
+        <w:t>d</w:t>
+      </w:r>
+      <w:r>
+        <w:t xml:space="preserve"> analizzarne il risultato</w:t>
       </w:r>
       <w:r>
         <w:t xml:space="preserve">. Grazie a questa semplicità di utilizzo ed al fatto di essere open source </w:t>
@@ -765,6 +1782,7 @@
       <w:pPr>
         <w:pStyle w:val="Titolo2"/>
       </w:pPr>
+      <w:bookmarkStart w:id="4" w:name="_Toc284496626"/>
       <w:r>
         <w:t xml:space="preserve">Il guadagno Informativo di Nanni in </w:t>
       </w:r>
@@ -772,18 +1790,31 @@
       <w:r>
         <w:t>Weka</w:t>
       </w:r>
+      <w:bookmarkEnd w:id="4"/>
       <w:proofErr w:type="spellEnd"/>
     </w:p>
     <w:p/>
     <w:p>
       <w:r>
-        <w:t>Si è sviluppato L’algoritmo come estensione di J48 la versione Java di C4.5, uno degli algoritmi basati sul guadagno informativo più famosi.</w:t>
+        <w:t>Si è sviluppato L’algoritmo come estensione di J48 la versione Java di C4.5, uno degli algoritmi basati sul</w:t>
+      </w:r>
+      <w:r>
+        <w:t xml:space="preserve"> guadagno informativo più famoso</w:t>
+      </w:r>
+      <w:r>
+        <w:t>.</w:t>
       </w:r>
       <w:r>
         <w:t xml:space="preserve"> Di conseguenza è in grado di predire attributi categorici basandosi su istanze che presentano sia attributi categorici che numerici</w:t>
       </w:r>
       <w:r>
-        <w:t xml:space="preserve"> consentendo la presenza di valori </w:t>
+        <w:t xml:space="preserve"> </w:t>
+      </w:r>
+      <w:r>
+        <w:t>tollerando</w:t>
+      </w:r>
+      <w:r>
+        <w:t xml:space="preserve"> la presenza di valori </w:t>
       </w:r>
       <w:r>
         <w:t>mancanti</w:t>
@@ -794,13 +1825,25 @@
     </w:p>
     <w:p>
       <w:r>
-        <w:t xml:space="preserve">L’algoritmo presenta, inoltre tutte le opzioni  fornite da J48, con l’aggiunta di una casella dove potere indicare </w:t>
+        <w:t>L’algoritmo presenta, inoltre</w:t>
+      </w:r>
+      <w:r>
+        <w:t>,</w:t>
+      </w:r>
+      <w:r>
+        <w:t xml:space="preserve"> tutte le opzioni  fornite da J48, con l’aggiunta di una casella dove potere indicare </w:t>
       </w:r>
       <w:r>
         <w:t>i pesi relativi agli attributi</w:t>
       </w:r>
       <w:r>
-        <w:t>. I pesi devono essere compresi tra 0 ed 1. Se viene indicato un numero di pesi inferiore a quello degli attributi, viene attribuito un peso pari ad 1 al guadagno informativo con peso non specificato. Se, al contrario, viene specificato un numero di pesi superiore a quello degli attributi, i pesi eccedenti non vengono cosiderati</w:t>
+        <w:t>. I pesi devono essere compresi tra 0 ed 1. Se viene indicato un numero di pesi inferiore a quello degli attributi, viene attribuito un peso pari ad 1 al guadagno informativo</w:t>
+      </w:r>
+      <w:r>
+        <w:t xml:space="preserve"> degli attributi</w:t>
+      </w:r>
+      <w:r>
+        <w:t xml:space="preserve"> con peso non specificato. Se, al contrario, viene specificato un numero di pesi superiore a quello degli attributi, i pesi eccedenti non vengono cosiderati</w:t>
       </w:r>
     </w:p>
     <w:p>
@@ -838,7 +1881,7 @@
                     </pic:cNvPicPr>
                   </pic:nvPicPr>
                   <pic:blipFill>
-                    <a:blip r:embed="rId6" cstate="print"/>
+                    <a:blip r:embed="rId8" cstate="print"/>
                     <a:srcRect/>
                     <a:stretch>
                       <a:fillRect/>
@@ -914,7 +1957,7 @@
                     </pic:cNvPicPr>
                   </pic:nvPicPr>
                   <pic:blipFill>
-                    <a:blip r:embed="rId7" cstate="print"/>
+                    <a:blip r:embed="rId9" cstate="print"/>
                     <a:srcRect/>
                     <a:stretch>
                       <a:fillRect/>
@@ -1056,7 +2099,7 @@
                     </pic:cNvPicPr>
                   </pic:nvPicPr>
                   <pic:blipFill>
-                    <a:blip r:embed="rId8" cstate="print"/>
+                    <a:blip r:embed="rId10" cstate="print"/>
                     <a:srcRect r="16877"/>
                     <a:stretch>
                       <a:fillRect/>
@@ -1108,15 +2151,34 @@
       </w:r>
       <w:proofErr w:type="spellStart"/>
       <w:r>
-        <w:t>ModelCriterion</w:t>
-      </w:r>
-      <w:proofErr w:type="spellEnd"/>
-      <w:r>
-        <w:t xml:space="preserve">, in un c45ModelSelection altrimenti. Al </w:t>
-      </w:r>
-      <w:proofErr w:type="spellStart"/>
-      <w:r>
-        <w:t>model</w:t>
+        <w:t>un</w:t>
+      </w:r>
+      <w:proofErr w:type="spellEnd"/>
+      <w:r>
+        <w:t xml:space="preserve"> c45Mode</w:t>
+      </w:r>
+      <w:r>
+        <w:t xml:space="preserve">lSelection altrimenti. Al </w:t>
+      </w:r>
+      <w:proofErr w:type="spellStart"/>
+      <w:r>
+        <w:t>modelSelection</w:t>
+      </w:r>
+      <w:proofErr w:type="spellEnd"/>
+      <w:r>
+        <w:t xml:space="preserve"> vengono passate le istanze da classificare ed il numero minimo di oggetti che devono essere presenti in una singola foglia. </w:t>
+      </w:r>
+      <w:proofErr w:type="spellStart"/>
+      <w:r>
+        <w:t>Dopodichè</w:t>
+      </w:r>
+      <w:proofErr w:type="spellEnd"/>
+      <w:r>
+        <w:t xml:space="preserve"> se l’opzione di </w:t>
+      </w:r>
+      <w:proofErr w:type="spellStart"/>
+      <w:r>
+        <w:t>Reduced</w:t>
       </w:r>
       <w:proofErr w:type="spellEnd"/>
       <w:r>
@@ -1124,23 +2186,15 @@
       </w:r>
       <w:proofErr w:type="spellStart"/>
       <w:r>
-        <w:t>criterion</w:t>
-      </w:r>
-      <w:proofErr w:type="spellEnd"/>
-      <w:r>
-        <w:t xml:space="preserve"> vengono passate le istanze da classificare ed il numero minimo di oggetti che devono essere presenti in una singola foglia. </w:t>
-      </w:r>
-      <w:proofErr w:type="spellStart"/>
-      <w:r>
-        <w:t>Dopodichè</w:t>
-      </w:r>
-      <w:proofErr w:type="spellEnd"/>
-      <w:r>
-        <w:t xml:space="preserve"> se l’opzione di </w:t>
-      </w:r>
-      <w:proofErr w:type="spellStart"/>
-      <w:r>
-        <w:t>Reduced</w:t>
+        <w:t>Error</w:t>
+      </w:r>
+      <w:proofErr w:type="spellEnd"/>
+      <w:r>
+        <w:t xml:space="preserve"> Pruning l’albero di classificazione viene inizializzato a un C45Prunable </w:t>
+      </w:r>
+      <w:proofErr w:type="spellStart"/>
+      <w:r>
+        <w:t>Classifier</w:t>
       </w:r>
       <w:proofErr w:type="spellEnd"/>
       <w:r>
@@ -1148,27 +2202,11 @@
       </w:r>
       <w:proofErr w:type="spellStart"/>
       <w:r>
-        <w:t>Error</w:t>
-      </w:r>
-      <w:proofErr w:type="spellEnd"/>
-      <w:r>
-        <w:t xml:space="preserve"> Pruning l’albero di classificazione viene inizializzato a un C45Prunable </w:t>
-      </w:r>
-      <w:proofErr w:type="spellStart"/>
-      <w:r>
-        <w:t>Classifier</w:t>
-      </w:r>
-      <w:proofErr w:type="spellEnd"/>
-      <w:r>
-        <w:t xml:space="preserve"> </w:t>
-      </w:r>
-      <w:proofErr w:type="spellStart"/>
-      <w:r>
         <w:t>tree</w:t>
       </w:r>
       <w:proofErr w:type="spellEnd"/>
       <w:r>
-        <w:t xml:space="preserve">, altrimenti solo a un </w:t>
+        <w:t xml:space="preserve">, altrimenti a un </w:t>
       </w:r>
       <w:proofErr w:type="spellStart"/>
       <w:r>
@@ -1180,7 +2218,10 @@
       </w:r>
       <w:proofErr w:type="spellStart"/>
       <w:r>
-        <w:t>ModelCriterion</w:t>
+        <w:t>Model</w:t>
+      </w:r>
+      <w:r>
+        <w:t>Selection</w:t>
       </w:r>
       <w:proofErr w:type="spellEnd"/>
       <w:r>
@@ -1234,15 +2275,7 @@
       </w:r>
       <w:proofErr w:type="spellStart"/>
       <w:r>
-        <w:t>Model</w:t>
-      </w:r>
-      <w:proofErr w:type="spellEnd"/>
-      <w:r>
-        <w:t xml:space="preserve"> </w:t>
-      </w:r>
-      <w:proofErr w:type="spellStart"/>
-      <w:r>
-        <w:t>Criterion</w:t>
+        <w:t>ModelSelection</w:t>
       </w:r>
       <w:proofErr w:type="spellEnd"/>
       <w:r>
@@ -1347,7 +2380,7 @@
                     </pic:cNvPicPr>
                   </pic:nvPicPr>
                   <pic:blipFill>
-                    <a:blip r:embed="rId9" cstate="print"/>
+                    <a:blip r:embed="rId11" cstate="print"/>
                     <a:srcRect/>
                     <a:stretch>
                       <a:fillRect/>
@@ -1763,7 +2796,7 @@
           <wp:inline distT="0" distB="0" distL="0" distR="0">
             <wp:extent cx="6120130" cy="5553589"/>
             <wp:effectExtent l="19050" t="0" r="0" b="0"/>
-            <wp:docPr id="9" name="Immagine 7"/>
+            <wp:docPr id="6" name="Immagine 1"/>
             <wp:cNvGraphicFramePr>
               <a:graphicFrameLocks xmlns:a="http://schemas.openxmlformats.org/drawingml/2006/main" noChangeAspect="1"/>
             </wp:cNvGraphicFramePr>
@@ -1771,13 +2804,13 @@
               <a:graphicData uri="http://schemas.openxmlformats.org/drawingml/2006/picture">
                 <pic:pic xmlns:pic="http://schemas.openxmlformats.org/drawingml/2006/picture">
                   <pic:nvPicPr>
-                    <pic:cNvPr id="0" name="Picture 7"/>
+                    <pic:cNvPr id="0" name="Picture 1"/>
                     <pic:cNvPicPr>
                       <a:picLocks noChangeAspect="1" noChangeArrowheads="1"/>
                     </pic:cNvPicPr>
                   </pic:nvPicPr>
                   <pic:blipFill>
-                    <a:blip r:embed="rId10" cstate="print"/>
+                    <a:blip r:embed="rId12" cstate="print"/>
                     <a:srcRect/>
                     <a:stretch>
                       <a:fillRect/>
@@ -1815,10 +2848,12 @@
       <w:pPr>
         <w:pStyle w:val="Titolo1"/>
       </w:pPr>
+      <w:bookmarkStart w:id="5" w:name="_Toc284496627"/>
       <w:r>
         <w:lastRenderedPageBreak/>
         <w:t>Risultati Sperimentali</w:t>
       </w:r>
+      <w:bookmarkEnd w:id="5"/>
     </w:p>
     <w:p/>
     <w:p>
@@ -1846,9 +2881,11 @@
       <w:pPr>
         <w:pStyle w:val="Titolo2"/>
       </w:pPr>
+      <w:bookmarkStart w:id="6" w:name="_Toc284496628"/>
       <w:r>
         <w:t>Efficacia</w:t>
       </w:r>
+      <w:bookmarkEnd w:id="6"/>
     </w:p>
     <w:p>
       <w:r>
@@ -1873,7 +2910,7 @@
       <w:r>
         <w:t xml:space="preserve"> (</w:t>
       </w:r>
-      <w:hyperlink r:id="rId11" w:history="1">
+      <w:hyperlink r:id="rId13" w:history="1">
         <w:r>
           <w:rPr>
             <w:rStyle w:val="Collegamentoipertestuale"/>
@@ -1915,7 +2952,7 @@
                     </pic:cNvPicPr>
                   </pic:nvPicPr>
                   <pic:blipFill>
-                    <a:blip r:embed="rId12" cstate="print"/>
+                    <a:blip r:embed="rId14" cstate="print"/>
                     <a:srcRect/>
                     <a:stretch>
                       <a:fillRect/>
@@ -1998,7 +3035,7 @@
                     </pic:cNvPicPr>
                   </pic:nvPicPr>
                   <pic:blipFill>
-                    <a:blip r:embed="rId13" cstate="print"/>
+                    <a:blip r:embed="rId15" cstate="print"/>
                     <a:srcRect/>
                     <a:stretch>
                       <a:fillRect/>
@@ -2045,9 +3082,11 @@
       <w:pPr>
         <w:pStyle w:val="Titolo2"/>
       </w:pPr>
+      <w:bookmarkStart w:id="7" w:name="_Toc284496629"/>
       <w:r>
         <w:t>Accuratezza</w:t>
       </w:r>
+      <w:bookmarkEnd w:id="7"/>
     </w:p>
     <w:p/>
     <w:p>
@@ -2091,10 +3130,12 @@
       <w:pPr>
         <w:pStyle w:val="Titolo2"/>
       </w:pPr>
+      <w:bookmarkStart w:id="8" w:name="_Toc284496630"/>
       <w:r>
         <w:lastRenderedPageBreak/>
         <w:t>Efficienza</w:t>
       </w:r>
+      <w:bookmarkEnd w:id="8"/>
     </w:p>
     <w:p/>
     <w:p>
@@ -2131,7 +3172,7 @@
       <w:r>
         <w:t xml:space="preserve"> ( </w:t>
       </w:r>
-      <w:hyperlink r:id="rId14" w:history="1">
+      <w:hyperlink r:id="rId16" w:history="1">
         <w:r>
           <w:rPr>
             <w:rStyle w:val="Collegamentoipertestuale"/>
@@ -2173,7 +3214,7 @@
             <wp:cNvGraphicFramePr/>
             <a:graphic xmlns:a="http://schemas.openxmlformats.org/drawingml/2006/main">
               <a:graphicData uri="http://schemas.openxmlformats.org/drawingml/2006/chart">
-                <c:chart xmlns:c="http://schemas.openxmlformats.org/drawingml/2006/chart" xmlns:r="http://schemas.openxmlformats.org/officeDocument/2006/relationships" r:id="rId15"/>
+                <c:chart xmlns:c="http://schemas.openxmlformats.org/drawingml/2006/chart" xmlns:r="http://schemas.openxmlformats.org/officeDocument/2006/relationships" r:id="rId17"/>
               </a:graphicData>
             </a:graphic>
           </wp:inline>
@@ -2199,25 +3240,45 @@
       <w:pPr>
         <w:pStyle w:val="Titolo1"/>
       </w:pPr>
+      <w:bookmarkStart w:id="9" w:name="_Toc284496631"/>
       <w:r>
         <w:t>Sviluppi futuri</w:t>
       </w:r>
+      <w:bookmarkEnd w:id="9"/>
     </w:p>
     <w:p/>
     <w:p>
       <w:r>
-        <w:t>La prima direzione di sviluppo può riguardare i pesi: attualmente sono dei valori compresi tra zero ed uno e restano invariati per tutta la costruzione dell’albero. In futuro si può prevedere di accettare anche funzioni il cui valore può cambiare, ad esempio, in base alla profondità raggiunta o al numero di istanze presenti nel nodo.</w:t>
-      </w:r>
-    </w:p>
-    <w:p>
-      <w:r>
-        <w:t>Si può prevedere ad un sistema che accetti non solo preferenze (quantitative) numeriche, ma anche preferenz</w:t>
+        <w:t>La prima direzione di sviluppo può riguardare</w:t>
+      </w:r>
+      <w:r>
+        <w:t xml:space="preserve"> la formulazione </w:t>
+      </w:r>
+      <w:r>
+        <w:t xml:space="preserve"> </w:t>
+      </w:r>
+      <w:r>
+        <w:t>dei</w:t>
+      </w:r>
+      <w:r>
+        <w:t xml:space="preserve"> pesi: attualmente sono dei valori compresi tra zero ed uno e restano invariati per tutta la costruzione dell’albero. In futuro si può prevedere di accettare anche funzioni il cui valore può cambiare, ad esempio, in base alla profondità raggiunta o al numero di istanze presenti nel nodo.</w:t>
+      </w:r>
+    </w:p>
+    <w:p>
+      <w:r>
+        <w:t>Si può prevedere ad un sistema che accetti non solo preferenze  numeriche</w:t>
+      </w:r>
+      <w:r>
+        <w:t xml:space="preserve"> (quantitative)</w:t>
+      </w:r>
+      <w:r>
+        <w:t>, ma anche preferenz</w:t>
       </w:r>
       <w:r>
         <w:t>e</w:t>
       </w:r>
       <w:r>
-        <w:t xml:space="preserve"> qualitative.</w:t>
+        <w:t xml:space="preserve"> qualitative e condizionali.</w:t>
       </w:r>
     </w:p>
     <w:p>
@@ -2234,6 +3295,12 @@
       </w:r>
     </w:p>
     <w:sectPr>
+      <w:headerReference w:type="even" r:id="rId18"/>
+      <w:headerReference w:type="default" r:id="rId19"/>
+      <w:footerReference w:type="even" r:id="rId20"/>
+      <w:footerReference w:type="default" r:id="rId21"/>
+      <w:headerReference w:type="first" r:id="rId22"/>
+      <w:footerReference w:type="first" r:id="rId23"/>
       <w:pgSz w:w="11906" w:h="16838"/>
       <w:pgMar w:top="1417" w:right="1134" w:bottom="1134" w:left="1134" w:header="708" w:footer="708" w:gutter="0"/>
       <w:cols w:space="708"/>
@@ -2241,6 +3308,281 @@
     </w:sectPr>
   </w:body>
 </w:document>
+</file>
+
+<file path=word/endnotes.xml><?xml version="1.0" encoding="utf-8"?>
+<w:endnotes xmlns:ve="http://schemas.openxmlformats.org/markup-compatibility/2006" xmlns:o="urn:schemas-microsoft-com:office:office" xmlns:r="http://schemas.openxmlformats.org/officeDocument/2006/relationships" xmlns:m="http://schemas.openxmlformats.org/officeDocument/2006/math" xmlns:v="urn:schemas-microsoft-com:vml" xmlns:wp="http://schemas.openxmlformats.org/drawingml/2006/wordprocessingDrawing" xmlns:w10="urn:schemas-microsoft-com:office:word" xmlns:w="http://schemas.openxmlformats.org/wordprocessingml/2006/main" xmlns:wne="http://schemas.microsoft.com/office/word/2006/wordml">
+  <w:endnote w:type="separator" w:id="-1">
+    <w:p>
+      <w:pPr>
+        <w:spacing w:after="0" w:line="240" w:lineRule="auto"/>
+      </w:pPr>
+      <w:r>
+        <w:separator/>
+      </w:r>
+    </w:p>
+  </w:endnote>
+  <w:endnote w:type="continuationSeparator" w:id="0">
+    <w:p>
+      <w:pPr>
+        <w:spacing w:after="0" w:line="240" w:lineRule="auto"/>
+      </w:pPr>
+      <w:r>
+        <w:continuationSeparator/>
+      </w:r>
+    </w:p>
+  </w:endnote>
+</w:endnotes>
+</file>
+
+<file path=word/footer1.xml><?xml version="1.0" encoding="utf-8"?>
+<w:ftr xmlns:ve="http://schemas.openxmlformats.org/markup-compatibility/2006" xmlns:o="urn:schemas-microsoft-com:office:office" xmlns:r="http://schemas.openxmlformats.org/officeDocument/2006/relationships" xmlns:m="http://schemas.openxmlformats.org/officeDocument/2006/math" xmlns:v="urn:schemas-microsoft-com:vml" xmlns:wp="http://schemas.openxmlformats.org/drawingml/2006/wordprocessingDrawing" xmlns:w10="urn:schemas-microsoft-com:office:word" xmlns:w="http://schemas.openxmlformats.org/wordprocessingml/2006/main" xmlns:wne="http://schemas.microsoft.com/office/word/2006/wordml">
+  <w:p>
+    <w:pPr>
+      <w:pStyle w:val="Pidipagina"/>
+    </w:pPr>
+  </w:p>
+</w:ftr>
+</file>
+
+<file path=word/footer2.xml><?xml version="1.0" encoding="utf-8"?>
+<w:ftr xmlns:ve="http://schemas.openxmlformats.org/markup-compatibility/2006" xmlns:o="urn:schemas-microsoft-com:office:office" xmlns:r="http://schemas.openxmlformats.org/officeDocument/2006/relationships" xmlns:m="http://schemas.openxmlformats.org/officeDocument/2006/math" xmlns:v="urn:schemas-microsoft-com:vml" xmlns:wp="http://schemas.openxmlformats.org/drawingml/2006/wordprocessingDrawing" xmlns:w10="urn:schemas-microsoft-com:office:word" xmlns:w="http://schemas.openxmlformats.org/wordprocessingml/2006/main" xmlns:wne="http://schemas.microsoft.com/office/word/2006/wordml">
+  <w:sdt>
+    <w:sdtPr>
+      <w:id w:val="2625158"/>
+      <w:docPartObj>
+        <w:docPartGallery w:val="Page Numbers (Bottom of Page)"/>
+        <w:docPartUnique/>
+      </w:docPartObj>
+    </w:sdtPr>
+    <w:sdtEndPr>
+      <w:rPr>
+        <w:sz w:val="18"/>
+        <w:szCs w:val="18"/>
+      </w:rPr>
+    </w:sdtEndPr>
+    <w:sdtContent>
+      <w:sdt>
+        <w:sdtPr>
+          <w:rPr>
+            <w:sz w:val="18"/>
+            <w:szCs w:val="18"/>
+          </w:rPr>
+          <w:id w:val="104734591"/>
+          <w:docPartObj>
+            <w:docPartGallery w:val="Page Numbers (Top of Page)"/>
+            <w:docPartUnique/>
+          </w:docPartObj>
+        </w:sdtPr>
+        <w:sdtContent>
+          <w:p>
+            <w:pPr>
+              <w:pStyle w:val="Pidipagina"/>
+              <w:jc w:val="right"/>
+            </w:pPr>
+            <w:r>
+              <w:rPr>
+                <w:sz w:val="18"/>
+                <w:szCs w:val="18"/>
+              </w:rPr>
+              <w:t xml:space="preserve">Pagina </w:t>
+            </w:r>
+            <w:r>
+              <w:rPr>
+                <w:b/>
+                <w:sz w:val="18"/>
+                <w:szCs w:val="18"/>
+              </w:rPr>
+              <w:fldChar w:fldCharType="begin"/>
+            </w:r>
+            <w:r>
+              <w:rPr>
+                <w:b/>
+                <w:sz w:val="18"/>
+                <w:szCs w:val="18"/>
+              </w:rPr>
+              <w:instrText>PAGE</w:instrText>
+            </w:r>
+            <w:r>
+              <w:rPr>
+                <w:b/>
+                <w:sz w:val="18"/>
+                <w:szCs w:val="18"/>
+              </w:rPr>
+              <w:fldChar w:fldCharType="separate"/>
+            </w:r>
+            <w:r>
+              <w:rPr>
+                <w:b/>
+                <w:noProof/>
+                <w:sz w:val="18"/>
+                <w:szCs w:val="18"/>
+              </w:rPr>
+              <w:t>3</w:t>
+            </w:r>
+            <w:r>
+              <w:rPr>
+                <w:b/>
+                <w:sz w:val="18"/>
+                <w:szCs w:val="18"/>
+              </w:rPr>
+              <w:fldChar w:fldCharType="end"/>
+            </w:r>
+            <w:r>
+              <w:rPr>
+                <w:sz w:val="18"/>
+                <w:szCs w:val="18"/>
+              </w:rPr>
+              <w:t xml:space="preserve"> di </w:t>
+            </w:r>
+            <w:r>
+              <w:rPr>
+                <w:b/>
+                <w:sz w:val="18"/>
+                <w:szCs w:val="18"/>
+              </w:rPr>
+              <w:fldChar w:fldCharType="begin"/>
+            </w:r>
+            <w:r>
+              <w:rPr>
+                <w:b/>
+                <w:sz w:val="18"/>
+                <w:szCs w:val="18"/>
+              </w:rPr>
+              <w:instrText>NUMPAGES</w:instrText>
+            </w:r>
+            <w:r>
+              <w:rPr>
+                <w:b/>
+                <w:sz w:val="18"/>
+                <w:szCs w:val="18"/>
+              </w:rPr>
+              <w:fldChar w:fldCharType="separate"/>
+            </w:r>
+            <w:r>
+              <w:rPr>
+                <w:b/>
+                <w:noProof/>
+                <w:sz w:val="18"/>
+                <w:szCs w:val="18"/>
+              </w:rPr>
+              <w:t>11</w:t>
+            </w:r>
+            <w:r>
+              <w:rPr>
+                <w:b/>
+                <w:sz w:val="18"/>
+                <w:szCs w:val="18"/>
+              </w:rPr>
+              <w:fldChar w:fldCharType="end"/>
+            </w:r>
+          </w:p>
+        </w:sdtContent>
+      </w:sdt>
+    </w:sdtContent>
+  </w:sdt>
+  <w:p>
+    <w:pPr>
+      <w:pStyle w:val="Pidipagina"/>
+    </w:pPr>
+  </w:p>
+</w:ftr>
+</file>
+
+<file path=word/footer3.xml><?xml version="1.0" encoding="utf-8"?>
+<w:ftr xmlns:ve="http://schemas.openxmlformats.org/markup-compatibility/2006" xmlns:o="urn:schemas-microsoft-com:office:office" xmlns:r="http://schemas.openxmlformats.org/officeDocument/2006/relationships" xmlns:m="http://schemas.openxmlformats.org/officeDocument/2006/math" xmlns:v="urn:schemas-microsoft-com:vml" xmlns:wp="http://schemas.openxmlformats.org/drawingml/2006/wordprocessingDrawing" xmlns:w10="urn:schemas-microsoft-com:office:word" xmlns:w="http://schemas.openxmlformats.org/wordprocessingml/2006/main" xmlns:wne="http://schemas.microsoft.com/office/word/2006/wordml">
+  <w:p>
+    <w:pPr>
+      <w:pStyle w:val="Pidipagina"/>
+    </w:pPr>
+  </w:p>
+</w:ftr>
+</file>
+
+<file path=word/footnotes.xml><?xml version="1.0" encoding="utf-8"?>
+<w:footnotes xmlns:ve="http://schemas.openxmlformats.org/markup-compatibility/2006" xmlns:o="urn:schemas-microsoft-com:office:office" xmlns:r="http://schemas.openxmlformats.org/officeDocument/2006/relationships" xmlns:m="http://schemas.openxmlformats.org/officeDocument/2006/math" xmlns:v="urn:schemas-microsoft-com:vml" xmlns:wp="http://schemas.openxmlformats.org/drawingml/2006/wordprocessingDrawing" xmlns:w10="urn:schemas-microsoft-com:office:word" xmlns:w="http://schemas.openxmlformats.org/wordprocessingml/2006/main" xmlns:wne="http://schemas.microsoft.com/office/word/2006/wordml">
+  <w:footnote w:type="separator" w:id="-1">
+    <w:p>
+      <w:pPr>
+        <w:spacing w:after="0" w:line="240" w:lineRule="auto"/>
+      </w:pPr>
+      <w:r>
+        <w:separator/>
+      </w:r>
+    </w:p>
+  </w:footnote>
+  <w:footnote w:type="continuationSeparator" w:id="0">
+    <w:p>
+      <w:pPr>
+        <w:spacing w:after="0" w:line="240" w:lineRule="auto"/>
+      </w:pPr>
+      <w:r>
+        <w:continuationSeparator/>
+      </w:r>
+    </w:p>
+  </w:footnote>
+</w:footnotes>
+</file>
+
+<file path=word/header1.xml><?xml version="1.0" encoding="utf-8"?>
+<w:hdr xmlns:ve="http://schemas.openxmlformats.org/markup-compatibility/2006" xmlns:o="urn:schemas-microsoft-com:office:office" xmlns:r="http://schemas.openxmlformats.org/officeDocument/2006/relationships" xmlns:m="http://schemas.openxmlformats.org/officeDocument/2006/math" xmlns:v="urn:schemas-microsoft-com:vml" xmlns:wp="http://schemas.openxmlformats.org/drawingml/2006/wordprocessingDrawing" xmlns:w10="urn:schemas-microsoft-com:office:word" xmlns:w="http://schemas.openxmlformats.org/wordprocessingml/2006/main" xmlns:wne="http://schemas.microsoft.com/office/word/2006/wordml">
+  <w:p>
+    <w:pPr>
+      <w:pStyle w:val="Intestazione"/>
+    </w:pPr>
+  </w:p>
+</w:hdr>
+</file>
+
+<file path=word/header2.xml><?xml version="1.0" encoding="utf-8"?>
+<w:hdr xmlns:ve="http://schemas.openxmlformats.org/markup-compatibility/2006" xmlns:o="urn:schemas-microsoft-com:office:office" xmlns:r="http://schemas.openxmlformats.org/officeDocument/2006/relationships" xmlns:m="http://schemas.openxmlformats.org/officeDocument/2006/math" xmlns:v="urn:schemas-microsoft-com:vml" xmlns:wp="http://schemas.openxmlformats.org/drawingml/2006/wordprocessingDrawing" xmlns:w10="urn:schemas-microsoft-com:office:word" xmlns:w="http://schemas.openxmlformats.org/wordprocessingml/2006/main" xmlns:wne="http://schemas.microsoft.com/office/word/2006/wordml">
+  <w:p>
+    <w:pPr>
+      <w:pStyle w:val="Intestazione"/>
+      <w:rPr>
+        <w:sz w:val="18"/>
+        <w:szCs w:val="18"/>
+      </w:rPr>
+    </w:pPr>
+    <w:r>
+      <w:rPr>
+        <w:sz w:val="18"/>
+        <w:szCs w:val="18"/>
+      </w:rPr>
+      <w:t>Marco Nanni</w:t>
+    </w:r>
+    <w:r>
+      <w:rPr>
+        <w:sz w:val="18"/>
+        <w:szCs w:val="18"/>
+      </w:rPr>
+      <w:tab/>
+    </w:r>
+    <w:r>
+      <w:rPr>
+        <w:sz w:val="18"/>
+        <w:szCs w:val="18"/>
+      </w:rPr>
+      <w:tab/>
+      <w:t>Applicazioni di Intelligenza Artificiale</w:t>
+    </w:r>
+  </w:p>
+  <w:p>
+    <w:pPr>
+      <w:pStyle w:val="Intestazione"/>
+    </w:pPr>
+  </w:p>
+</w:hdr>
+</file>
+
+<file path=word/header3.xml><?xml version="1.0" encoding="utf-8"?>
+<w:hdr xmlns:ve="http://schemas.openxmlformats.org/markup-compatibility/2006" xmlns:o="urn:schemas-microsoft-com:office:office" xmlns:r="http://schemas.openxmlformats.org/officeDocument/2006/relationships" xmlns:m="http://schemas.openxmlformats.org/officeDocument/2006/math" xmlns:v="urn:schemas-microsoft-com:vml" xmlns:wp="http://schemas.openxmlformats.org/drawingml/2006/wordprocessingDrawing" xmlns:w10="urn:schemas-microsoft-com:office:word" xmlns:w="http://schemas.openxmlformats.org/wordprocessingml/2006/main" xmlns:wne="http://schemas.microsoft.com/office/word/2006/wordml">
+  <w:p>
+    <w:pPr>
+      <w:pStyle w:val="Intestazione"/>
+    </w:pPr>
+  </w:p>
+</w:hdr>
 </file>
 
 <file path=word/numbering.xml><?xml version="1.0" encoding="utf-8"?>
@@ -3039,7 +4381,6 @@
   <w:style w:type="character" w:default="1" w:styleId="Carpredefinitoparagrafo">
     <w:name w:val="Default Paragraph Font"/>
     <w:uiPriority w:val="1"/>
-    <w:semiHidden/>
     <w:unhideWhenUsed/>
   </w:style>
   <w:style w:type="table" w:default="1" w:styleId="Tabellanormale">
@@ -3230,6 +4571,88 @@
       <w:szCs w:val="18"/>
     </w:rPr>
   </w:style>
+  <w:style w:type="paragraph" w:styleId="Intestazione">
+    <w:name w:val="header"/>
+    <w:basedOn w:val="Normale"/>
+    <w:link w:val="IntestazioneCarattere"/>
+    <w:uiPriority w:val="99"/>
+    <w:unhideWhenUsed/>
+    <w:rsid w:val="006C5E85"/>
+    <w:pPr>
+      <w:tabs>
+        <w:tab w:val="center" w:pos="4819"/>
+        <w:tab w:val="right" w:pos="9638"/>
+      </w:tabs>
+      <w:spacing w:after="0" w:line="240" w:lineRule="auto"/>
+    </w:pPr>
+  </w:style>
+  <w:style w:type="character" w:customStyle="1" w:styleId="IntestazioneCarattere">
+    <w:name w:val="Intestazione Carattere"/>
+    <w:basedOn w:val="Carpredefinitoparagrafo"/>
+    <w:link w:val="Intestazione"/>
+    <w:uiPriority w:val="99"/>
+    <w:rsid w:val="006C5E85"/>
+  </w:style>
+  <w:style w:type="paragraph" w:styleId="Pidipagina">
+    <w:name w:val="footer"/>
+    <w:basedOn w:val="Normale"/>
+    <w:link w:val="PidipaginaCarattere"/>
+    <w:uiPriority w:val="99"/>
+    <w:unhideWhenUsed/>
+    <w:rsid w:val="006C5E85"/>
+    <w:pPr>
+      <w:tabs>
+        <w:tab w:val="center" w:pos="4819"/>
+        <w:tab w:val="right" w:pos="9638"/>
+      </w:tabs>
+      <w:spacing w:after="0" w:line="240" w:lineRule="auto"/>
+    </w:pPr>
+  </w:style>
+  <w:style w:type="character" w:customStyle="1" w:styleId="PidipaginaCarattere">
+    <w:name w:val="Piè di pagina Carattere"/>
+    <w:basedOn w:val="Carpredefinitoparagrafo"/>
+    <w:link w:val="Pidipagina"/>
+    <w:uiPriority w:val="99"/>
+    <w:rsid w:val="006C5E85"/>
+  </w:style>
+  <w:style w:type="paragraph" w:styleId="Titolosommario">
+    <w:name w:val="TOC Heading"/>
+    <w:basedOn w:val="Titolo1"/>
+    <w:next w:val="Normale"/>
+    <w:uiPriority w:val="39"/>
+    <w:semiHidden/>
+    <w:unhideWhenUsed/>
+    <w:qFormat/>
+    <w:rsid w:val="00DB5BDB"/>
+    <w:pPr>
+      <w:outlineLvl w:val="9"/>
+    </w:pPr>
+  </w:style>
+  <w:style w:type="paragraph" w:styleId="Sommario1">
+    <w:name w:val="toc 1"/>
+    <w:basedOn w:val="Normale"/>
+    <w:next w:val="Normale"/>
+    <w:autoRedefine/>
+    <w:uiPriority w:val="39"/>
+    <w:unhideWhenUsed/>
+    <w:rsid w:val="00DB5BDB"/>
+    <w:pPr>
+      <w:spacing w:after="100"/>
+    </w:pPr>
+  </w:style>
+  <w:style w:type="paragraph" w:styleId="Sommario2">
+    <w:name w:val="toc 2"/>
+    <w:basedOn w:val="Normale"/>
+    <w:next w:val="Normale"/>
+    <w:autoRedefine/>
+    <w:uiPriority w:val="39"/>
+    <w:unhideWhenUsed/>
+    <w:rsid w:val="00DB5BDB"/>
+    <w:pPr>
+      <w:spacing w:after="100"/>
+      <w:ind w:left="220"/>
+    </w:pPr>
+  </w:style>
 </w:styles>
 </file>
 
@@ -3248,9 +4671,9 @@
           <c:layoutTarget val="inner"/>
           <c:xMode val="edge"/>
           <c:yMode val="edge"/>
-          <c:x val="0.115858486439195"/>
-          <c:y val="6.3898887639045193E-2"/>
-          <c:w val="0.64140500547667845"/>
+          <c:x val="0.11585848643919498"/>
+          <c:y val="6.3898887639045221E-2"/>
+          <c:w val="0.64140500547667878"/>
           <c:h val="0.79163849274085563"/>
         </c:manualLayout>
       </c:layout>
@@ -3298,16 +4721,16 @@
                 <c:formatCode>General</c:formatCode>
                 <c:ptCount val="4"/>
                 <c:pt idx="0">
-                  <c:v>1.0000000000000011E-2</c:v>
+                  <c:v>1.0000000000000014E-2</c:v>
                 </c:pt>
                 <c:pt idx="1">
-                  <c:v>2.0000000000000021E-2</c:v>
+                  <c:v>2.0000000000000028E-2</c:v>
                 </c:pt>
                 <c:pt idx="2">
-                  <c:v>2.0000000000000021E-2</c:v>
+                  <c:v>2.0000000000000028E-2</c:v>
                 </c:pt>
                 <c:pt idx="3">
-                  <c:v>3.0000000000000027E-2</c:v>
+                  <c:v>3.0000000000000044E-2</c:v>
                 </c:pt>
               </c:numCache>
             </c:numRef>
@@ -3360,41 +4783,41 @@
                 <c:formatCode>General</c:formatCode>
                 <c:ptCount val="4"/>
                 <c:pt idx="0">
-                  <c:v>1.0000000000000011E-2</c:v>
+                  <c:v>1.0000000000000014E-2</c:v>
                 </c:pt>
                 <c:pt idx="1">
-                  <c:v>2.0000000000000021E-2</c:v>
+                  <c:v>2.0000000000000028E-2</c:v>
                 </c:pt>
                 <c:pt idx="2">
-                  <c:v>2.0000000000000021E-2</c:v>
+                  <c:v>2.0000000000000028E-2</c:v>
                 </c:pt>
                 <c:pt idx="3">
-                  <c:v>3.0000000000000027E-2</c:v>
+                  <c:v>3.0000000000000044E-2</c:v>
                 </c:pt>
               </c:numCache>
             </c:numRef>
           </c:val>
         </c:ser>
-        <c:axId val="77585408"/>
-        <c:axId val="77587200"/>
-        <c:axId val="76320256"/>
+        <c:axId val="68885504"/>
+        <c:axId val="68948736"/>
+        <c:axId val="68190208"/>
       </c:line3DChart>
       <c:catAx>
-        <c:axId val="77585408"/>
+        <c:axId val="68885504"/>
         <c:scaling>
           <c:orientation val="minMax"/>
         </c:scaling>
         <c:axPos val="b"/>
         <c:numFmt formatCode="General" sourceLinked="1"/>
         <c:tickLblPos val="nextTo"/>
-        <c:crossAx val="77587200"/>
+        <c:crossAx val="68948736"/>
         <c:crosses val="autoZero"/>
         <c:auto val="1"/>
         <c:lblAlgn val="ctr"/>
         <c:lblOffset val="100"/>
       </c:catAx>
       <c:valAx>
-        <c:axId val="77587200"/>
+        <c:axId val="68948736"/>
         <c:scaling>
           <c:orientation val="minMax"/>
         </c:scaling>
@@ -3402,18 +4825,18 @@
         <c:majorGridlines/>
         <c:numFmt formatCode="General" sourceLinked="1"/>
         <c:tickLblPos val="nextTo"/>
-        <c:crossAx val="77585408"/>
+        <c:crossAx val="68885504"/>
         <c:crosses val="autoZero"/>
         <c:crossBetween val="between"/>
       </c:valAx>
       <c:serAx>
-        <c:axId val="76320256"/>
+        <c:axId val="68190208"/>
         <c:scaling>
           <c:orientation val="minMax"/>
         </c:scaling>
         <c:axPos val="b"/>
         <c:tickLblPos val="nextTo"/>
-        <c:crossAx val="77587200"/>
+        <c:crossAx val="68948736"/>
         <c:crosses val="autoZero"/>
       </c:serAx>
     </c:plotArea>
@@ -3424,6 +4847,301 @@
   </c:chart>
   <c:externalData r:id="rId1"/>
 </c:chartSpace>
+</file>
+
+<file path=word/glossary/document.xml><?xml version="1.0" encoding="utf-8"?>
+<w:glossaryDocument xmlns:ve="http://schemas.openxmlformats.org/markup-compatibility/2006" xmlns:o="urn:schemas-microsoft-com:office:office" xmlns:r="http://schemas.openxmlformats.org/officeDocument/2006/relationships" xmlns:m="http://schemas.openxmlformats.org/officeDocument/2006/math" xmlns:v="urn:schemas-microsoft-com:vml" xmlns:wp="http://schemas.openxmlformats.org/drawingml/2006/wordprocessingDrawing" xmlns:w10="urn:schemas-microsoft-com:office:word" xmlns:w="http://schemas.openxmlformats.org/wordprocessingml/2006/main" xmlns:wne="http://schemas.microsoft.com/office/word/2006/wordml">
+  <w:docParts/>
+</w:glossaryDocument>
+</file>
+
+<file path=word/glossary/fontTable.xml><?xml version="1.0" encoding="utf-8"?>
+<w:fonts xmlns:r="http://schemas.openxmlformats.org/officeDocument/2006/relationships" xmlns:w="http://schemas.openxmlformats.org/wordprocessingml/2006/main">
+  <w:font w:name="Symbol">
+    <w:panose1 w:val="05050102010706020507"/>
+    <w:charset w:val="02"/>
+    <w:family w:val="roman"/>
+    <w:pitch w:val="variable"/>
+    <w:sig w:usb0="00000000" w:usb1="10000000" w:usb2="00000000" w:usb3="00000000" w:csb0="80000000" w:csb1="00000000"/>
+  </w:font>
+  <w:font w:name="Times New Roman">
+    <w:panose1 w:val="02020603050405020304"/>
+    <w:charset w:val="00"/>
+    <w:family w:val="roman"/>
+    <w:pitch w:val="variable"/>
+    <w:sig w:usb0="E0002AFF" w:usb1="C0007841" w:usb2="00000009" w:usb3="00000000" w:csb0="000001FF" w:csb1="00000000"/>
+  </w:font>
+  <w:font w:name="Courier New">
+    <w:panose1 w:val="02070309020205020404"/>
+    <w:charset w:val="00"/>
+    <w:family w:val="modern"/>
+    <w:pitch w:val="fixed"/>
+    <w:sig w:usb0="E0002AFF" w:usb1="C0007843" w:usb2="00000009" w:usb3="00000000" w:csb0="000001FF" w:csb1="00000000"/>
+  </w:font>
+  <w:font w:name="Wingdings">
+    <w:panose1 w:val="05000000000000000000"/>
+    <w:charset w:val="02"/>
+    <w:family w:val="auto"/>
+    <w:pitch w:val="variable"/>
+    <w:sig w:usb0="00000000" w:usb1="10000000" w:usb2="00000000" w:usb3="00000000" w:csb0="80000000" w:csb1="00000000"/>
+  </w:font>
+  <w:font w:name="Calibri">
+    <w:panose1 w:val="020F0502020204030204"/>
+    <w:charset w:val="00"/>
+    <w:family w:val="swiss"/>
+    <w:pitch w:val="variable"/>
+    <w:sig w:usb0="E10002FF" w:usb1="4000ACFF" w:usb2="00000009" w:usb3="00000000" w:csb0="0000019F" w:csb1="00000000"/>
+  </w:font>
+  <w:font w:name="Cambria">
+    <w:panose1 w:val="02040503050406030204"/>
+    <w:charset w:val="00"/>
+    <w:family w:val="roman"/>
+    <w:pitch w:val="variable"/>
+    <w:sig w:usb0="A00002EF" w:usb1="4000004B" w:usb2="00000000" w:usb3="00000000" w:csb0="0000019F" w:csb1="00000000"/>
+  </w:font>
+  <w:font w:name="Tahoma">
+    <w:panose1 w:val="020B0604030504040204"/>
+    <w:charset w:val="00"/>
+    <w:family w:val="swiss"/>
+    <w:pitch w:val="variable"/>
+    <w:sig w:usb0="E1002EFF" w:usb1="C000605B" w:usb2="00000029" w:usb3="00000000" w:csb0="000101FF" w:csb1="00000000"/>
+  </w:font>
+</w:fonts>
+</file>
+
+<file path=word/glossary/settings.xml><?xml version="1.0" encoding="utf-8"?>
+<w:settings xmlns:o="urn:schemas-microsoft-com:office:office" xmlns:r="http://schemas.openxmlformats.org/officeDocument/2006/relationships" xmlns:m="http://schemas.openxmlformats.org/officeDocument/2006/math" xmlns:v="urn:schemas-microsoft-com:vml" xmlns:w10="urn:schemas-microsoft-com:office:word" xmlns:w="http://schemas.openxmlformats.org/wordprocessingml/2006/main" xmlns:sl="http://schemas.openxmlformats.org/schemaLibrary/2006/main">
+  <w:view w:val="normal"/>
+  <w:defaultTabStop w:val="708"/>
+  <w:hyphenationZone w:val="283"/>
+  <w:characterSpacingControl w:val="doNotCompress"/>
+  <w:compat>
+    <w:useFELayout/>
+  </w:compat>
+  <w:rsids>
+    <w:rsidRoot w:val="00330E1B"/>
+    <w:rsid w:val="00330E1B"/>
+    <w:rsid w:val="00D75C69"/>
+  </w:rsids>
+  <m:mathPr>
+    <m:mathFont m:val="Cambria Math"/>
+    <m:brkBin m:val="before"/>
+    <m:brkBinSub m:val="--"/>
+    <m:smallFrac m:val="off"/>
+    <m:dispDef/>
+    <m:lMargin m:val="0"/>
+    <m:rMargin m:val="0"/>
+    <m:defJc m:val="centerGroup"/>
+    <m:wrapIndent m:val="1440"/>
+    <m:intLim m:val="subSup"/>
+    <m:naryLim m:val="undOvr"/>
+  </m:mathPr>
+  <w:themeFontLang w:val="it-IT"/>
+  <w:clrSchemeMapping w:bg1="light1" w:t1="dark1" w:bg2="light2" w:t2="dark2" w:accent1="accent1" w:accent2="accent2" w:accent3="accent3" w:accent4="accent4" w:accent5="accent5" w:accent6="accent6" w:hyperlink="hyperlink" w:followedHyperlink="followedHyperlink"/>
+  <w:decimalSymbol w:val=","/>
+  <w:listSeparator w:val=";"/>
+</w:settings>
+</file>
+
+<file path=word/glossary/styles.xml><?xml version="1.0" encoding="utf-8"?>
+<w:styles xmlns:r="http://schemas.openxmlformats.org/officeDocument/2006/relationships" xmlns:w="http://schemas.openxmlformats.org/wordprocessingml/2006/main">
+  <w:docDefaults>
+    <w:rPrDefault>
+      <w:rPr>
+        <w:rFonts w:asciiTheme="minorHAnsi" w:eastAsiaTheme="minorEastAsia" w:hAnsiTheme="minorHAnsi" w:cstheme="minorBidi"/>
+        <w:sz w:val="22"/>
+        <w:szCs w:val="22"/>
+        <w:lang w:val="it-IT" w:eastAsia="it-IT" w:bidi="ar-SA"/>
+      </w:rPr>
+    </w:rPrDefault>
+    <w:pPrDefault>
+      <w:pPr>
+        <w:spacing w:after="200" w:line="276" w:lineRule="auto"/>
+      </w:pPr>
+    </w:pPrDefault>
+  </w:docDefaults>
+  <w:latentStyles w:defLockedState="0" w:defUIPriority="99" w:defSemiHidden="1" w:defUnhideWhenUsed="1" w:defQFormat="0" w:count="267">
+    <w:lsdException w:name="Normal" w:semiHidden="0" w:uiPriority="0" w:unhideWhenUsed="0" w:qFormat="1"/>
+    <w:lsdException w:name="heading 1" w:semiHidden="0" w:uiPriority="9" w:unhideWhenUsed="0" w:qFormat="1"/>
+    <w:lsdException w:name="heading 2" w:uiPriority="9" w:qFormat="1"/>
+    <w:lsdException w:name="heading 3" w:uiPriority="9" w:qFormat="1"/>
+    <w:lsdException w:name="heading 4" w:uiPriority="9" w:qFormat="1"/>
+    <w:lsdException w:name="heading 5" w:uiPriority="9" w:qFormat="1"/>
+    <w:lsdException w:name="heading 6" w:uiPriority="9" w:qFormat="1"/>
+    <w:lsdException w:name="heading 7" w:uiPriority="9" w:qFormat="1"/>
+    <w:lsdException w:name="heading 8" w:uiPriority="9" w:qFormat="1"/>
+    <w:lsdException w:name="heading 9" w:uiPriority="9" w:qFormat="1"/>
+    <w:lsdException w:name="toc 1" w:uiPriority="39"/>
+    <w:lsdException w:name="toc 2" w:uiPriority="39"/>
+    <w:lsdException w:name="toc 3" w:uiPriority="39"/>
+    <w:lsdException w:name="toc 4" w:uiPriority="39"/>
+    <w:lsdException w:name="toc 5" w:uiPriority="39"/>
+    <w:lsdException w:name="toc 6" w:uiPriority="39"/>
+    <w:lsdException w:name="toc 7" w:uiPriority="39"/>
+    <w:lsdException w:name="toc 8" w:uiPriority="39"/>
+    <w:lsdException w:name="toc 9" w:uiPriority="39"/>
+    <w:lsdException w:name="caption" w:uiPriority="35" w:qFormat="1"/>
+    <w:lsdException w:name="Title" w:semiHidden="0" w:uiPriority="10" w:unhideWhenUsed="0" w:qFormat="1"/>
+    <w:lsdException w:name="Default Paragraph Font" w:uiPriority="1"/>
+    <w:lsdException w:name="Subtitle" w:semiHidden="0" w:uiPriority="11" w:unhideWhenUsed="0" w:qFormat="1"/>
+    <w:lsdException w:name="Strong" w:semiHidden="0" w:uiPriority="22" w:unhideWhenUsed="0" w:qFormat="1"/>
+    <w:lsdException w:name="Emphasis" w:semiHidden="0" w:uiPriority="20" w:unhideWhenUsed="0" w:qFormat="1"/>
+    <w:lsdException w:name="Table Grid" w:semiHidden="0" w:uiPriority="59" w:unhideWhenUsed="0"/>
+    <w:lsdException w:name="Placeholder Text" w:unhideWhenUsed="0"/>
+    <w:lsdException w:name="No Spacing" w:semiHidden="0" w:uiPriority="1" w:unhideWhenUsed="0" w:qFormat="1"/>
+    <w:lsdException w:name="Light Shading" w:semiHidden="0" w:uiPriority="60" w:unhideWhenUsed="0"/>
+    <w:lsdException w:name="Light List" w:semiHidden="0" w:uiPriority="61" w:unhideWhenUsed="0"/>
+    <w:lsdException w:name="Light Grid" w:semiHidden="0" w:uiPriority="62" w:unhideWhenUsed="0"/>
+    <w:lsdException w:name="Medium Shading 1" w:semiHidden="0" w:uiPriority="63" w:unhideWhenUsed="0"/>
+    <w:lsdException w:name="Medium Shading 2" w:semiHidden="0" w:uiPriority="64" w:unhideWhenUsed="0"/>
+    <w:lsdException w:name="Medium List 1" w:semiHidden="0" w:uiPriority="65" w:unhideWhenUsed="0"/>
+    <w:lsdException w:name="Medium List 2" w:semiHidden="0" w:uiPriority="66" w:unhideWhenUsed="0"/>
+    <w:lsdException w:name="Medium Grid 1" w:semiHidden="0" w:uiPriority="67" w:unhideWhenUsed="0"/>
+    <w:lsdException w:name="Medium Grid 2" w:semiHidden="0" w:uiPriority="68" w:unhideWhenUsed="0"/>
+    <w:lsdException w:name="Medium Grid 3" w:semiHidden="0" w:uiPriority="69" w:unhideWhenUsed="0"/>
+    <w:lsdException w:name="Dark List" w:semiHidden="0" w:uiPriority="70" w:unhideWhenUsed="0"/>
+    <w:lsdException w:name="Colorful Shading" w:semiHidden="0" w:uiPriority="71" w:unhideWhenUsed="0"/>
+    <w:lsdException w:name="Colorful List" w:semiHidden="0" w:uiPriority="72" w:unhideWhenUsed="0"/>
+    <w:lsdException w:name="Colorful Grid" w:semiHidden="0" w:uiPriority="73" w:unhideWhenUsed="0"/>
+    <w:lsdException w:name="Light Shading Accent 1" w:semiHidden="0" w:uiPriority="60" w:unhideWhenUsed="0"/>
+    <w:lsdException w:name="Light List Accent 1" w:semiHidden="0" w:uiPriority="61" w:unhideWhenUsed="0"/>
+    <w:lsdException w:name="Light Grid Accent 1" w:semiHidden="0" w:uiPriority="62" w:unhideWhenUsed="0"/>
+    <w:lsdException w:name="Medium Shading 1 Accent 1" w:semiHidden="0" w:uiPriority="63" w:unhideWhenUsed="0"/>
+    <w:lsdException w:name="Medium Shading 2 Accent 1" w:semiHidden="0" w:uiPriority="64" w:unhideWhenUsed="0"/>
+    <w:lsdException w:name="Medium List 1 Accent 1" w:semiHidden="0" w:uiPriority="65" w:unhideWhenUsed="0"/>
+    <w:lsdException w:name="Revision" w:unhideWhenUsed="0"/>
+    <w:lsdException w:name="List Paragraph" w:semiHidden="0" w:uiPriority="34" w:unhideWhenUsed="0" w:qFormat="1"/>
+    <w:lsdException w:name="Quote" w:semiHidden="0" w:uiPriority="29" w:unhideWhenUsed="0" w:qFormat="1"/>
+    <w:lsdException w:name="Intense Quote" w:semiHidden="0" w:uiPriority="30" w:unhideWhenUsed="0" w:qFormat="1"/>
+    <w:lsdException w:name="Medium List 2 Accent 1" w:semiHidden="0" w:uiPriority="66" w:unhideWhenUsed="0"/>
+    <w:lsdException w:name="Medium Grid 1 Accent 1" w:semiHidden="0" w:uiPriority="67" w:unhideWhenUsed="0"/>
+    <w:lsdException w:name="Medium Grid 2 Accent 1" w:semiHidden="0" w:uiPriority="68" w:unhideWhenUsed="0"/>
+    <w:lsdException w:name="Medium Grid 3 Accent 1" w:semiHidden="0" w:uiPriority="69" w:unhideWhenUsed="0"/>
+    <w:lsdException w:name="Dark List Accent 1" w:semiHidden="0" w:uiPriority="70" w:unhideWhenUsed="0"/>
+    <w:lsdException w:name="Colorful Shading Accent 1" w:semiHidden="0" w:uiPriority="71" w:unhideWhenUsed="0"/>
+    <w:lsdException w:name="Colorful List Accent 1" w:semiHidden="0" w:uiPriority="72" w:unhideWhenUsed="0"/>
+    <w:lsdException w:name="Colorful Grid Accent 1" w:semiHidden="0" w:uiPriority="73" w:unhideWhenUsed="0"/>
+    <w:lsdException w:name="Light Shading Accent 2" w:semiHidden="0" w:uiPriority="60" w:unhideWhenUsed="0"/>
+    <w:lsdException w:name="Light List Accent 2" w:semiHidden="0" w:uiPriority="61" w:unhideWhenUsed="0"/>
+    <w:lsdException w:name="Light Grid Accent 2" w:semiHidden="0" w:uiPriority="62" w:unhideWhenUsed="0"/>
+    <w:lsdException w:name="Medium Shading 1 Accent 2" w:semiHidden="0" w:uiPriority="63" w:unhideWhenUsed="0"/>
+    <w:lsdException w:name="Medium Shading 2 Accent 2" w:semiHidden="0" w:uiPriority="64" w:unhideWhenUsed="0"/>
+    <w:lsdException w:name="Medium List 1 Accent 2" w:semiHidden="0" w:uiPriority="65" w:unhideWhenUsed="0"/>
+    <w:lsdException w:name="Medium List 2 Accent 2" w:semiHidden="0" w:uiPriority="66" w:unhideWhenUsed="0"/>
+    <w:lsdException w:name="Medium Grid 1 Accent 2" w:semiHidden="0" w:uiPriority="67" w:unhideWhenUsed="0"/>
+    <w:lsdException w:name="Medium Grid 2 Accent 2" w:semiHidden="0" w:uiPriority="68" w:unhideWhenUsed="0"/>
+    <w:lsdException w:name="Medium Grid 3 Accent 2" w:semiHidden="0" w:uiPriority="69" w:unhideWhenUsed="0"/>
+    <w:lsdException w:name="Dark List Accent 2" w:semiHidden="0" w:uiPriority="70" w:unhideWhenUsed="0"/>
+    <w:lsdException w:name="Colorful Shading Accent 2" w:semiHidden="0" w:uiPriority="71" w:unhideWhenUsed="0"/>
+    <w:lsdException w:name="Colorful List Accent 2" w:semiHidden="0" w:uiPriority="72" w:unhideWhenUsed="0"/>
+    <w:lsdException w:name="Colorful Grid Accent 2" w:semiHidden="0" w:uiPriority="73" w:unhideWhenUsed="0"/>
+    <w:lsdException w:name="Light Shading Accent 3" w:semiHidden="0" w:uiPriority="60" w:unhideWhenUsed="0"/>
+    <w:lsdException w:name="Light List Accent 3" w:semiHidden="0" w:uiPriority="61" w:unhideWhenUsed="0"/>
+    <w:lsdException w:name="Light Grid Accent 3" w:semiHidden="0" w:uiPriority="62" w:unhideWhenUsed="0"/>
+    <w:lsdException w:name="Medium Shading 1 Accent 3" w:semiHidden="0" w:uiPriority="63" w:unhideWhenUsed="0"/>
+    <w:lsdException w:name="Medium Shading 2 Accent 3" w:semiHidden="0" w:uiPriority="64" w:unhideWhenUsed="0"/>
+    <w:lsdException w:name="Medium List 1 Accent 3" w:semiHidden="0" w:uiPriority="65" w:unhideWhenUsed="0"/>
+    <w:lsdException w:name="Medium List 2 Accent 3" w:semiHidden="0" w:uiPriority="66" w:unhideWhenUsed="0"/>
+    <w:lsdException w:name="Medium Grid 1 Accent 3" w:semiHidden="0" w:uiPriority="67" w:unhideWhenUsed="0"/>
+    <w:lsdException w:name="Medium Grid 2 Accent 3" w:semiHidden="0" w:uiPriority="68" w:unhideWhenUsed="0"/>
+    <w:lsdException w:name="Medium Grid 3 Accent 3" w:semiHidden="0" w:uiPriority="69" w:unhideWhenUsed="0"/>
+    <w:lsdException w:name="Dark List Accent 3" w:semiHidden="0" w:uiPriority="70" w:unhideWhenUsed="0"/>
+    <w:lsdException w:name="Colorful Shading Accent 3" w:semiHidden="0" w:uiPriority="71" w:unhideWhenUsed="0"/>
+    <w:lsdException w:name="Colorful List Accent 3" w:semiHidden="0" w:uiPriority="72" w:unhideWhenUsed="0"/>
+    <w:lsdException w:name="Colorful Grid Accent 3" w:semiHidden="0" w:uiPriority="73" w:unhideWhenUsed="0"/>
+    <w:lsdException w:name="Light Shading Accent 4" w:semiHidden="0" w:uiPriority="60" w:unhideWhenUsed="0"/>
+    <w:lsdException w:name="Light List Accent 4" w:semiHidden="0" w:uiPriority="61" w:unhideWhenUsed="0"/>
+    <w:lsdException w:name="Light Grid Accent 4" w:semiHidden="0" w:uiPriority="62" w:unhideWhenUsed="0"/>
+    <w:lsdException w:name="Medium Shading 1 Accent 4" w:semiHidden="0" w:uiPriority="63" w:unhideWhenUsed="0"/>
+    <w:lsdException w:name="Medium Shading 2 Accent 4" w:semiHidden="0" w:uiPriority="64" w:unhideWhenUsed="0"/>
+    <w:lsdException w:name="Medium List 1 Accent 4" w:semiHidden="0" w:uiPriority="65" w:unhideWhenUsed="0"/>
+    <w:lsdException w:name="Medium List 2 Accent 4" w:semiHidden="0" w:uiPriority="66" w:unhideWhenUsed="0"/>
+    <w:lsdException w:name="Medium Grid 1 Accent 4" w:semiHidden="0" w:uiPriority="67" w:unhideWhenUsed="0"/>
+    <w:lsdException w:name="Medium Grid 2 Accent 4" w:semiHidden="0" w:uiPriority="68" w:unhideWhenUsed="0"/>
+    <w:lsdException w:name="Medium Grid 3 Accent 4" w:semiHidden="0" w:uiPriority="69" w:unhideWhenUsed="0"/>
+    <w:lsdException w:name="Dark List Accent 4" w:semiHidden="0" w:uiPriority="70" w:unhideWhenUsed="0"/>
+    <w:lsdException w:name="Colorful Shading Accent 4" w:semiHidden="0" w:uiPriority="71" w:unhideWhenUsed="0"/>
+    <w:lsdException w:name="Colorful List Accent 4" w:semiHidden="0" w:uiPriority="72" w:unhideWhenUsed="0"/>
+    <w:lsdException w:name="Colorful Grid Accent 4" w:semiHidden="0" w:uiPriority="73" w:unhideWhenUsed="0"/>
+    <w:lsdException w:name="Light Shading Accent 5" w:semiHidden="0" w:uiPriority="60" w:unhideWhenUsed="0"/>
+    <w:lsdException w:name="Light List Accent 5" w:semiHidden="0" w:uiPriority="61" w:unhideWhenUsed="0"/>
+    <w:lsdException w:name="Light Grid Accent 5" w:semiHidden="0" w:uiPriority="62" w:unhideWhenUsed="0"/>
+    <w:lsdException w:name="Medium Shading 1 Accent 5" w:semiHidden="0" w:uiPriority="63" w:unhideWhenUsed="0"/>
+    <w:lsdException w:name="Medium Shading 2 Accent 5" w:semiHidden="0" w:uiPriority="64" w:unhideWhenUsed="0"/>
+    <w:lsdException w:name="Medium List 1 Accent 5" w:semiHidden="0" w:uiPriority="65" w:unhideWhenUsed="0"/>
+    <w:lsdException w:name="Medium List 2 Accent 5" w:semiHidden="0" w:uiPriority="66" w:unhideWhenUsed="0"/>
+    <w:lsdException w:name="Medium Grid 1 Accent 5" w:semiHidden="0" w:uiPriority="67" w:unhideWhenUsed="0"/>
+    <w:lsdException w:name="Medium Grid 2 Accent 5" w:semiHidden="0" w:uiPriority="68" w:unhideWhenUsed="0"/>
+    <w:lsdException w:name="Medium Grid 3 Accent 5" w:semiHidden="0" w:uiPriority="69" w:unhideWhenUsed="0"/>
+    <w:lsdException w:name="Dark List Accent 5" w:semiHidden="0" w:uiPriority="70" w:unhideWhenUsed="0"/>
+    <w:lsdException w:name="Colorful Shading Accent 5" w:semiHidden="0" w:uiPriority="71" w:unhideWhenUsed="0"/>
+    <w:lsdException w:name="Colorful List Accent 5" w:semiHidden="0" w:uiPriority="72" w:unhideWhenUsed="0"/>
+    <w:lsdException w:name="Colorful Grid Accent 5" w:semiHidden="0" w:uiPriority="73" w:unhideWhenUsed="0"/>
+    <w:lsdException w:name="Light Shading Accent 6" w:semiHidden="0" w:uiPriority="60" w:unhideWhenUsed="0"/>
+    <w:lsdException w:name="Light List Accent 6" w:semiHidden="0" w:uiPriority="61" w:unhideWhenUsed="0"/>
+    <w:lsdException w:name="Light Grid Accent 6" w:semiHidden="0" w:uiPriority="62" w:unhideWhenUsed="0"/>
+    <w:lsdException w:name="Medium Shading 1 Accent 6" w:semiHidden="0" w:uiPriority="63" w:unhideWhenUsed="0"/>
+    <w:lsdException w:name="Medium Shading 2 Accent 6" w:semiHidden="0" w:uiPriority="64" w:unhideWhenUsed="0"/>
+    <w:lsdException w:name="Medium List 1 Accent 6" w:semiHidden="0" w:uiPriority="65" w:unhideWhenUsed="0"/>
+    <w:lsdException w:name="Medium List 2 Accent 6" w:semiHidden="0" w:uiPriority="66" w:unhideWhenUsed="0"/>
+    <w:lsdException w:name="Medium Grid 1 Accent 6" w:semiHidden="0" w:uiPriority="67" w:unhideWhenUsed="0"/>
+    <w:lsdException w:name="Medium Grid 2 Accent 6" w:semiHidden="0" w:uiPriority="68" w:unhideWhenUsed="0"/>
+    <w:lsdException w:name="Medium Grid 3 Accent 6" w:semiHidden="0" w:uiPriority="69" w:unhideWhenUsed="0"/>
+    <w:lsdException w:name="Dark List Accent 6" w:semiHidden="0" w:uiPriority="70" w:unhideWhenUsed="0"/>
+    <w:lsdException w:name="Colorful Shading Accent 6" w:semiHidden="0" w:uiPriority="71" w:unhideWhenUsed="0"/>
+    <w:lsdException w:name="Colorful List Accent 6" w:semiHidden="0" w:uiPriority="72" w:unhideWhenUsed="0"/>
+    <w:lsdException w:name="Colorful Grid Accent 6" w:semiHidden="0" w:uiPriority="73" w:unhideWhenUsed="0"/>
+    <w:lsdException w:name="Subtle Emphasis" w:semiHidden="0" w:uiPriority="19" w:unhideWhenUsed="0" w:qFormat="1"/>
+    <w:lsdException w:name="Intense Emphasis" w:semiHidden="0" w:uiPriority="21" w:unhideWhenUsed="0" w:qFormat="1"/>
+    <w:lsdException w:name="Subtle Reference" w:semiHidden="0" w:uiPriority="31" w:unhideWhenUsed="0" w:qFormat="1"/>
+    <w:lsdException w:name="Intense Reference" w:semiHidden="0" w:uiPriority="32" w:unhideWhenUsed="0" w:qFormat="1"/>
+    <w:lsdException w:name="Book Title" w:semiHidden="0" w:uiPriority="33" w:unhideWhenUsed="0" w:qFormat="1"/>
+    <w:lsdException w:name="Bibliography" w:uiPriority="37"/>
+    <w:lsdException w:name="TOC Heading" w:uiPriority="39" w:qFormat="1"/>
+  </w:latentStyles>
+  <w:style w:type="paragraph" w:default="1" w:styleId="Normale">
+    <w:name w:val="Normal"/>
+    <w:qFormat/>
+  </w:style>
+  <w:style w:type="character" w:default="1" w:styleId="Carpredefinitoparagrafo">
+    <w:name w:val="Default Paragraph Font"/>
+    <w:uiPriority w:val="1"/>
+    <w:semiHidden/>
+    <w:unhideWhenUsed/>
+  </w:style>
+  <w:style w:type="table" w:default="1" w:styleId="Tabellanormale">
+    <w:name w:val="Normal Table"/>
+    <w:uiPriority w:val="99"/>
+    <w:semiHidden/>
+    <w:unhideWhenUsed/>
+    <w:qFormat/>
+    <w:tblPr>
+      <w:tblInd w:w="0" w:type="dxa"/>
+      <w:tblCellMar>
+        <w:top w:w="0" w:type="dxa"/>
+        <w:left w:w="108" w:type="dxa"/>
+        <w:bottom w:w="0" w:type="dxa"/>
+        <w:right w:w="108" w:type="dxa"/>
+      </w:tblCellMar>
+    </w:tblPr>
+  </w:style>
+  <w:style w:type="numbering" w:default="1" w:styleId="Nessunelenco">
+    <w:name w:val="No List"/>
+    <w:uiPriority w:val="99"/>
+    <w:semiHidden/>
+    <w:unhideWhenUsed/>
+  </w:style>
+  <w:style w:type="paragraph" w:customStyle="1" w:styleId="96D32CEECC2D4BFCB07B18FD84B4E3C7">
+    <w:name w:val="96D32CEECC2D4BFCB07B18FD84B4E3C7"/>
+    <w:rsid w:val="00330E1B"/>
+  </w:style>
+</w:styles>
+</file>
+
+<file path=word/glossary/webSettings.xml><?xml version="1.0" encoding="utf-8"?>
+<w:webSettings xmlns:r="http://schemas.openxmlformats.org/officeDocument/2006/relationships" xmlns:w="http://schemas.openxmlformats.org/wordprocessingml/2006/main">
+  <w:optimizeForBrowser/>
+</w:webSettings>
 </file>
 
 <file path=word/theme/theme1.xml><?xml version="1.0" encoding="utf-8"?>
@@ -3714,7 +5432,7 @@
 </file>
 
 <file path=customXml/itemProps1.xml><?xml version="1.0" encoding="utf-8"?>
-<ds:datastoreItem xmlns:ds="http://schemas.openxmlformats.org/officeDocument/2006/customXml" ds:itemID="{DBD5F411-66E1-4B97-96A0-6A4A5CE128D2}">
+<ds:datastoreItem xmlns:ds="http://schemas.openxmlformats.org/officeDocument/2006/customXml" ds:itemID="{704C9130-306F-41B4-806D-FEAFB46A624E}">
   <ds:schemaRefs>
     <ds:schemaRef ds:uri="http://schemas.openxmlformats.org/officeDocument/2006/bibliography"/>
   </ds:schemaRefs>

</xml_diff>